<commit_message>
some more changes at comments
</commit_message>
<xml_diff>
--- a/SE1_Aufgabe3/UserStory_UseCase.docx
+++ b/SE1_Aufgabe3/UserStory_UseCase.docx
@@ -1,14 +1,44 @@
 
 <file path=word/document.xml><?xml version="1.0" encoding="utf-8"?>
-<w:document xmlns:wpc="http://schemas.microsoft.com/office/word/2010/wordprocessingCanvas" xmlns:mc="http://schemas.openxmlformats.org/markup-compatibility/2006" xmlns:o="urn:schemas-microsoft-com:office:office" xmlns:r="http://schemas.openxmlformats.org/officeDocument/2006/relationships" xmlns:m="http://schemas.openxmlformats.org/officeDocument/2006/math" xmlns:v="urn:schemas-microsoft-com:vml" xmlns:wp14="http://schemas.microsoft.com/office/word/2010/wordprocessingDrawing" xmlns:wp="http://schemas.openxmlformats.org/drawingml/2006/wordprocessingDrawing" xmlns:w10="urn:schemas-microsoft-com:office:word" xmlns:w="http://schemas.openxmlformats.org/wordprocessingml/2006/main" xmlns:w14="http://schemas.microsoft.com/office/word/2010/wordml" xmlns:wpg="http://schemas.microsoft.com/office/word/2010/wordprocessingGroup" xmlns:wpi="http://schemas.microsoft.com/office/word/2010/wordprocessingInk" xmlns:wne="http://schemas.microsoft.com/office/word/2006/wordml" xmlns:wps="http://schemas.microsoft.com/office/word/2010/wordprocessingShape" mc:Ignorable="w14 wp14">
+<w:document xmlns:wpc="http://schemas.microsoft.com/office/word/2010/wordprocessingCanvas" xmlns:mc="http://schemas.openxmlformats.org/markup-compatibility/2006" xmlns:o="urn:schemas-microsoft-com:office:office" xmlns:r="http://schemas.openxmlformats.org/officeDocument/2006/relationships" xmlns:m="http://schemas.openxmlformats.org/officeDocument/2006/math" xmlns:v="urn:schemas-microsoft-com:vml" xmlns:wp14="http://schemas.microsoft.com/office/word/2010/wordprocessingDrawing" xmlns:wp="http://schemas.openxmlformats.org/drawingml/2006/wordprocessingDrawing" xmlns:w10="urn:schemas-microsoft-com:office:word" xmlns:w="http://schemas.openxmlformats.org/wordprocessingml/2006/main" xmlns:w14="http://schemas.microsoft.com/office/word/2010/wordml" xmlns:w15="http://schemas.microsoft.com/office/word/2012/wordml" xmlns:wpg="http://schemas.microsoft.com/office/word/2010/wordprocessingGroup" xmlns:wpi="http://schemas.microsoft.com/office/word/2010/wordprocessingInk" xmlns:wne="http://schemas.microsoft.com/office/word/2006/wordml" xmlns:wps="http://schemas.microsoft.com/office/word/2010/wordprocessingShape" mc:Ignorable="w14 w15 wp14">
   <w:body>
     <w:p>
       <w:pPr>
         <w:pStyle w:val="Titel"/>
       </w:pPr>
-      <w:r>
-        <w:t>Use case</w:t>
-      </w:r>
+      <w:bookmarkStart w:id="0" w:name="_GoBack"/>
+      <w:r>
+        <w:t>User Story</w:t>
+      </w:r>
+    </w:p>
+    <w:bookmarkEnd w:id="0"/>
+    <w:p>
+      <w:r>
+        <w:t>Student kann sich am System anmelden</w:t>
+      </w:r>
+    </w:p>
+    <w:p>
+      <w:pPr>
+        <w:pStyle w:val="Titel"/>
+      </w:pPr>
+    </w:p>
+    <w:p>
+      <w:pPr>
+        <w:pStyle w:val="Titel"/>
+      </w:pPr>
+      <w:proofErr w:type="spellStart"/>
+      <w:r>
+        <w:t>Use</w:t>
+      </w:r>
+      <w:proofErr w:type="spellEnd"/>
+      <w:r>
+        <w:t xml:space="preserve"> </w:t>
+      </w:r>
+      <w:proofErr w:type="spellStart"/>
+      <w:r>
+        <w:t>case</w:t>
+      </w:r>
+      <w:proofErr w:type="spellEnd"/>
     </w:p>
     <w:p>
       <w:r>
@@ -147,7 +177,15 @@
         </w:numPr>
       </w:pPr>
       <w:r>
-        <w:t>Student öffnet die SoLe-App.</w:t>
+        <w:t xml:space="preserve">Student öffnet die </w:t>
+      </w:r>
+      <w:proofErr w:type="spellStart"/>
+      <w:r>
+        <w:t>SoLe</w:t>
+      </w:r>
+      <w:proofErr w:type="spellEnd"/>
+      <w:r>
+        <w:t>-App.</w:t>
       </w:r>
     </w:p>
     <w:p>
@@ -158,7 +196,7 @@
           <w:numId w:val="2"/>
         </w:numPr>
       </w:pPr>
-      <w:bookmarkStart w:id="0" w:name="_Ref404080452"/>
+      <w:bookmarkStart w:id="1" w:name="_Ref404080452"/>
       <w:r>
         <w:t xml:space="preserve">System zeigt die </w:t>
       </w:r>
@@ -168,7 +206,7 @@
       <w:r>
         <w:t>.</w:t>
       </w:r>
-      <w:bookmarkEnd w:id="0"/>
+      <w:bookmarkEnd w:id="1"/>
     </w:p>
     <w:p>
       <w:pPr>
@@ -193,20 +231,28 @@
           <w:highlight w:val="yellow"/>
         </w:rPr>
       </w:pPr>
-      <w:bookmarkStart w:id="1" w:name="_Ref404080359"/>
+      <w:bookmarkStart w:id="2" w:name="_Ref404080359"/>
       <w:r>
         <w:rPr>
           <w:highlight w:val="yellow"/>
         </w:rPr>
         <w:t>System prüft die Anmeldedaten.</w:t>
       </w:r>
-      <w:bookmarkEnd w:id="1"/>
-      <w:r>
-        <w:rPr>
-          <w:highlight w:val="yellow"/>
-        </w:rPr>
-        <w:t xml:space="preserve"> -&gt; IAccountingRegistry</w:t>
-      </w:r>
+      <w:bookmarkEnd w:id="2"/>
+      <w:r>
+        <w:rPr>
+          <w:highlight w:val="yellow"/>
+        </w:rPr>
+        <w:t xml:space="preserve"> -&gt; </w:t>
+      </w:r>
+      <w:proofErr w:type="spellStart"/>
+      <w:r>
+        <w:rPr>
+          <w:highlight w:val="yellow"/>
+        </w:rPr>
+        <w:t>IAccountingRegistry</w:t>
+      </w:r>
+      <w:proofErr w:type="spellEnd"/>
     </w:p>
     <w:p>
       <w:pPr>
@@ -283,8 +329,16 @@
         <w:rPr>
           <w:highlight w:val="yellow"/>
         </w:rPr>
-        <w:t xml:space="preserve"> -&gt; ICardArchive</w:t>
-      </w:r>
+        <w:t xml:space="preserve"> -&gt; </w:t>
+      </w:r>
+      <w:proofErr w:type="spellStart"/>
+      <w:r>
+        <w:rPr>
+          <w:highlight w:val="yellow"/>
+        </w:rPr>
+        <w:t>ICardArchive</w:t>
+      </w:r>
+      <w:proofErr w:type="spellEnd"/>
     </w:p>
     <w:p>
       <w:pPr>
@@ -309,22 +363,20 @@
           <w:highlight w:val="yellow"/>
         </w:rPr>
       </w:pPr>
-      <w:bookmarkStart w:id="2" w:name="_Ref404079976"/>
+      <w:bookmarkStart w:id="3" w:name="_Ref404079976"/>
       <w:r>
         <w:rPr>
           <w:highlight w:val="yellow"/>
         </w:rPr>
         <w:t>System zeigt die nächste Frage an.</w:t>
       </w:r>
-      <w:bookmarkEnd w:id="2"/>
+      <w:bookmarkEnd w:id="3"/>
       <w:r>
         <w:rPr>
           <w:highlight w:val="yellow"/>
         </w:rPr>
         <w:t xml:space="preserve"> -&gt; GUI</w:t>
       </w:r>
-      <w:bookmarkStart w:id="3" w:name="_GoBack"/>
-      <w:bookmarkEnd w:id="3"/>
     </w:p>
     <w:p>
       <w:pPr>
@@ -359,8 +411,16 @@
         <w:rPr>
           <w:highlight w:val="yellow"/>
         </w:rPr>
-        <w:t xml:space="preserve"> -&gt;ICardArchive</w:t>
-      </w:r>
+        <w:t xml:space="preserve"> -&gt;</w:t>
+      </w:r>
+      <w:proofErr w:type="spellStart"/>
+      <w:r>
+        <w:rPr>
+          <w:highlight w:val="yellow"/>
+        </w:rPr>
+        <w:t>ICardArchive</w:t>
+      </w:r>
+      <w:proofErr w:type="spellEnd"/>
     </w:p>
     <w:p>
       <w:pPr>
@@ -460,8 +520,16 @@
         <w:rPr>
           <w:highlight w:val="yellow"/>
         </w:rPr>
-        <w:t xml:space="preserve"> -&gt; IPruefungControl</w:t>
-      </w:r>
+        <w:t xml:space="preserve"> -&gt; </w:t>
+      </w:r>
+      <w:proofErr w:type="spellStart"/>
+      <w:r>
+        <w:rPr>
+          <w:highlight w:val="yellow"/>
+        </w:rPr>
+        <w:t>IPruefungControl</w:t>
+      </w:r>
+      <w:proofErr w:type="spellEnd"/>
     </w:p>
     <w:p>
       <w:r>
@@ -516,36 +584,6 @@
       </w:r>
       <w:r>
         <w:t>.</w:t>
-      </w:r>
-    </w:p>
-    <w:p>
-      <w:pPr>
-        <w:rPr>
-          <w:highlight w:val="yellow"/>
-        </w:rPr>
-      </w:pPr>
-      <w:r>
-        <w:rPr>
-          <w:highlight w:val="yellow"/>
-        </w:rPr>
-        <w:br w:type="page"/>
-      </w:r>
-    </w:p>
-    <w:p>
-      <w:pPr>
-        <w:pStyle w:val="Titel"/>
-      </w:pPr>
-      <w:r>
-        <w:lastRenderedPageBreak/>
-        <w:t>User S</w:t>
-      </w:r>
-      <w:r>
-        <w:t>tory</w:t>
-      </w:r>
-    </w:p>
-    <w:p>
-      <w:r>
-        <w:t>Student kann sich am System anmelden</w:t>
       </w:r>
     </w:p>
     <w:sectPr>
@@ -559,7 +597,7 @@
 </file>
 
 <file path=word/numbering.xml><?xml version="1.0" encoding="utf-8"?>
-<w:numbering xmlns:wpc="http://schemas.microsoft.com/office/word/2010/wordprocessingCanvas" xmlns:mc="http://schemas.openxmlformats.org/markup-compatibility/2006" xmlns:o="urn:schemas-microsoft-com:office:office" xmlns:r="http://schemas.openxmlformats.org/officeDocument/2006/relationships" xmlns:m="http://schemas.openxmlformats.org/officeDocument/2006/math" xmlns:v="urn:schemas-microsoft-com:vml" xmlns:wp14="http://schemas.microsoft.com/office/word/2010/wordprocessingDrawing" xmlns:wp="http://schemas.openxmlformats.org/drawingml/2006/wordprocessingDrawing" xmlns:w10="urn:schemas-microsoft-com:office:word" xmlns:w="http://schemas.openxmlformats.org/wordprocessingml/2006/main" xmlns:w14="http://schemas.microsoft.com/office/word/2010/wordml" xmlns:wpg="http://schemas.microsoft.com/office/word/2010/wordprocessingGroup" xmlns:wpi="http://schemas.microsoft.com/office/word/2010/wordprocessingInk" xmlns:wne="http://schemas.microsoft.com/office/word/2006/wordml" xmlns:wps="http://schemas.microsoft.com/office/word/2010/wordprocessingShape" mc:Ignorable="w14 wp14">
+<w:numbering xmlns:wpc="http://schemas.microsoft.com/office/word/2010/wordprocessingCanvas" xmlns:mc="http://schemas.openxmlformats.org/markup-compatibility/2006" xmlns:o="urn:schemas-microsoft-com:office:office" xmlns:r="http://schemas.openxmlformats.org/officeDocument/2006/relationships" xmlns:m="http://schemas.openxmlformats.org/officeDocument/2006/math" xmlns:v="urn:schemas-microsoft-com:vml" xmlns:wp14="http://schemas.microsoft.com/office/word/2010/wordprocessingDrawing" xmlns:wp="http://schemas.openxmlformats.org/drawingml/2006/wordprocessingDrawing" xmlns:w10="urn:schemas-microsoft-com:office:word" xmlns:w="http://schemas.openxmlformats.org/wordprocessingml/2006/main" xmlns:w14="http://schemas.microsoft.com/office/word/2010/wordml" xmlns:w15="http://schemas.microsoft.com/office/word/2012/wordml" xmlns:wpg="http://schemas.microsoft.com/office/word/2010/wordprocessingGroup" xmlns:wpi="http://schemas.microsoft.com/office/word/2010/wordprocessingInk" xmlns:wne="http://schemas.microsoft.com/office/word/2006/wordml" xmlns:wps="http://schemas.microsoft.com/office/word/2010/wordprocessingShape" mc:Ignorable="w14 w15 wp14">
   <w:abstractNum w:abstractNumId="0">
     <w:nsid w:val="2DA2571E"/>
     <w:multiLevelType w:val="hybridMultilevel"/>
@@ -745,7 +783,7 @@
 </file>
 
 <file path=word/styles.xml><?xml version="1.0" encoding="utf-8"?>
-<w:styles xmlns:mc="http://schemas.openxmlformats.org/markup-compatibility/2006" xmlns:r="http://schemas.openxmlformats.org/officeDocument/2006/relationships" xmlns:w="http://schemas.openxmlformats.org/wordprocessingml/2006/main" xmlns:w14="http://schemas.microsoft.com/office/word/2010/wordml" mc:Ignorable="w14">
+<w:styles xmlns:mc="http://schemas.openxmlformats.org/markup-compatibility/2006" xmlns:r="http://schemas.openxmlformats.org/officeDocument/2006/relationships" xmlns:w="http://schemas.openxmlformats.org/wordprocessingml/2006/main" xmlns:w14="http://schemas.microsoft.com/office/word/2010/wordml" xmlns:w15="http://schemas.microsoft.com/office/word/2012/wordml" mc:Ignorable="w14 w15">
   <w:docDefaults>
     <w:rPrDefault>
       <w:rPr>
@@ -761,422 +799,378 @@
       </w:pPr>
     </w:pPrDefault>
   </w:docDefaults>
-  <w:latentStyles w:defLockedState="0" w:defUIPriority="99" w:defSemiHidden="1" w:defUnhideWhenUsed="1" w:defQFormat="0" w:count="267">
-    <w:lsdException w:name="Normal" w:semiHidden="0" w:uiPriority="0" w:unhideWhenUsed="0" w:qFormat="1"/>
-    <w:lsdException w:name="heading 1" w:semiHidden="0" w:uiPriority="9" w:unhideWhenUsed="0" w:qFormat="1"/>
-    <w:lsdException w:name="heading 2" w:uiPriority="9" w:qFormat="1"/>
-    <w:lsdException w:name="heading 3" w:uiPriority="9" w:qFormat="1"/>
-    <w:lsdException w:name="heading 4" w:uiPriority="9" w:qFormat="1"/>
-    <w:lsdException w:name="heading 5" w:uiPriority="9" w:qFormat="1"/>
-    <w:lsdException w:name="heading 6" w:uiPriority="9" w:qFormat="1"/>
-    <w:lsdException w:name="heading 7" w:uiPriority="9" w:qFormat="1"/>
-    <w:lsdException w:name="heading 8" w:uiPriority="9" w:qFormat="1"/>
-    <w:lsdException w:name="heading 9" w:uiPriority="9" w:qFormat="1"/>
-    <w:lsdException w:name="toc 1" w:uiPriority="39"/>
-    <w:lsdException w:name="toc 2" w:uiPriority="39"/>
-    <w:lsdException w:name="toc 3" w:uiPriority="39"/>
-    <w:lsdException w:name="toc 4" w:uiPriority="39"/>
-    <w:lsdException w:name="toc 5" w:uiPriority="39"/>
-    <w:lsdException w:name="toc 6" w:uiPriority="39"/>
-    <w:lsdException w:name="toc 7" w:uiPriority="39"/>
-    <w:lsdException w:name="toc 8" w:uiPriority="39"/>
-    <w:lsdException w:name="toc 9" w:uiPriority="39"/>
-    <w:lsdException w:name="caption" w:uiPriority="35" w:qFormat="1"/>
-    <w:lsdException w:name="Title" w:semiHidden="0" w:uiPriority="10" w:unhideWhenUsed="0" w:qFormat="1"/>
-    <w:lsdException w:name="Default Paragraph Font" w:uiPriority="1"/>
-    <w:lsdException w:name="Subtitle" w:semiHidden="0" w:uiPriority="11" w:unhideWhenUsed="0" w:qFormat="1"/>
-    <w:lsdException w:name="Strong" w:semiHidden="0" w:uiPriority="22" w:unhideWhenUsed="0" w:qFormat="1"/>
-    <w:lsdException w:name="Emphasis" w:semiHidden="0" w:uiPriority="20" w:unhideWhenUsed="0" w:qFormat="1"/>
-    <w:lsdException w:name="Table Grid" w:semiHidden="0" w:uiPriority="39" w:unhideWhenUsed="0"/>
-    <w:lsdException w:name="Placeholder Text" w:unhideWhenUsed="0"/>
-    <w:lsdException w:name="No Spacing" w:semiHidden="0" w:uiPriority="1" w:unhideWhenUsed="0" w:qFormat="1"/>
-    <w:lsdException w:name="Light Shading" w:semiHidden="0" w:uiPriority="60" w:unhideWhenUsed="0"/>
-    <w:lsdException w:name="Light List" w:semiHidden="0" w:uiPriority="61" w:unhideWhenUsed="0"/>
-    <w:lsdException w:name="Light Grid" w:semiHidden="0" w:uiPriority="62" w:unhideWhenUsed="0"/>
-    <w:lsdException w:name="Medium Shading 1" w:semiHidden="0" w:uiPriority="63" w:unhideWhenUsed="0"/>
-    <w:lsdException w:name="Medium Shading 2" w:semiHidden="0" w:uiPriority="64" w:unhideWhenUsed="0"/>
-    <w:lsdException w:name="Medium List 1" w:semiHidden="0" w:uiPriority="65" w:unhideWhenUsed="0"/>
-    <w:lsdException w:name="Medium List 2" w:semiHidden="0" w:uiPriority="66" w:unhideWhenUsed="0"/>
-    <w:lsdException w:name="Medium Grid 1" w:semiHidden="0" w:uiPriority="67" w:unhideWhenUsed="0"/>
-    <w:lsdException w:name="Medium Grid 2" w:semiHidden="0" w:uiPriority="68" w:unhideWhenUsed="0"/>
-    <w:lsdException w:name="Medium Grid 3" w:semiHidden="0" w:uiPriority="69" w:unhideWhenUsed="0"/>
-    <w:lsdException w:name="Dark List" w:semiHidden="0" w:uiPriority="70" w:unhideWhenUsed="0"/>
-    <w:lsdException w:name="Colorful Shading" w:semiHidden="0" w:uiPriority="71" w:unhideWhenUsed="0"/>
-    <w:lsdException w:name="Colorful List" w:semiHidden="0" w:uiPriority="72" w:unhideWhenUsed="0"/>
-    <w:lsdException w:name="Colorful Grid" w:semiHidden="0" w:uiPriority="73" w:unhideWhenUsed="0"/>
-    <w:lsdException w:name="Light Shading Accent 1" w:semiHidden="0" w:uiPriority="60" w:unhideWhenUsed="0"/>
-    <w:lsdException w:name="Light List Accent 1" w:semiHidden="0" w:uiPriority="61" w:unhideWhenUsed="0"/>
-    <w:lsdException w:name="Light Grid Accent 1" w:semiHidden="0" w:uiPriority="62" w:unhideWhenUsed="0"/>
-    <w:lsdException w:name="Medium Shading 1 Accent 1" w:semiHidden="0" w:uiPriority="63" w:unhideWhenUsed="0"/>
-    <w:lsdException w:name="Medium Shading 2 Accent 1" w:semiHidden="0" w:uiPriority="64" w:unhideWhenUsed="0"/>
-    <w:lsdException w:name="Medium List 1 Accent 1" w:semiHidden="0" w:uiPriority="65" w:unhideWhenUsed="0"/>
-    <w:lsdException w:name="Revision" w:unhideWhenUsed="0"/>
-    <w:lsdException w:name="List Paragraph" w:semiHidden="0" w:uiPriority="34" w:unhideWhenUsed="0" w:qFormat="1"/>
-    <w:lsdException w:name="Quote" w:semiHidden="0" w:uiPriority="29" w:unhideWhenUsed="0" w:qFormat="1"/>
-    <w:lsdException w:name="Intense Quote" w:semiHidden="0" w:uiPriority="30" w:unhideWhenUsed="0" w:qFormat="1"/>
-    <w:lsdException w:name="Medium List 2 Accent 1" w:semiHidden="0" w:uiPriority="66" w:unhideWhenUsed="0"/>
-    <w:lsdException w:name="Medium Grid 1 Accent 1" w:semiHidden="0" w:uiPriority="67" w:unhideWhenUsed="0"/>
-    <w:lsdException w:name="Medium Grid 2 Accent 1" w:semiHidden="0" w:uiPriority="68" w:unhideWhenUsed="0"/>
-    <w:lsdException w:name="Medium Grid 3 Accent 1" w:semiHidden="0" w:uiPriority="69" w:unhideWhenUsed="0"/>
-    <w:lsdException w:name="Dark List Accent 1" w:semiHidden="0" w:uiPriority="70" w:unhideWhenUsed="0"/>
-    <w:lsdException w:name="Colorful Shading Accent 1" w:semiHidden="0" w:uiPriority="71" w:unhideWhenUsed="0"/>
-    <w:lsdException w:name="Colorful List Accent 1" w:semiHidden="0" w:uiPriority="72" w:unhideWhenUsed="0"/>
-    <w:lsdException w:name="Colorful Grid Accent 1" w:semiHidden="0" w:uiPriority="73" w:unhideWhenUsed="0"/>
-    <w:lsdException w:name="Light Shading Accent 2" w:semiHidden="0" w:uiPriority="60" w:unhideWhenUsed="0"/>
-    <w:lsdException w:name="Light List Accent 2" w:semiHidden="0" w:uiPriority="61" w:unhideWhenUsed="0"/>
-    <w:lsdException w:name="Light Grid Accent 2" w:semiHidden="0" w:uiPriority="62" w:unhideWhenUsed="0"/>
-    <w:lsdException w:name="Medium Shading 1 Accent 2" w:semiHidden="0" w:uiPriority="63" w:unhideWhenUsed="0"/>
-    <w:lsdException w:name="Medium Shading 2 Accent 2" w:semiHidden="0" w:uiPriority="64" w:unhideWhenUsed="0"/>
-    <w:lsdException w:name="Medium List 1 Accent 2" w:semiHidden="0" w:uiPriority="65" w:unhideWhenUsed="0"/>
-    <w:lsdException w:name="Medium List 2 Accent 2" w:semiHidden="0" w:uiPriority="66" w:unhideWhenUsed="0"/>
-    <w:lsdException w:name="Medium Grid 1 Accent 2" w:semiHidden="0" w:uiPriority="67" w:unhideWhenUsed="0"/>
-    <w:lsdException w:name="Medium Grid 2 Accent 2" w:semiHidden="0" w:uiPriority="68" w:unhideWhenUsed="0"/>
-    <w:lsdException w:name="Medium Grid 3 Accent 2" w:semiHidden="0" w:uiPriority="69" w:unhideWhenUsed="0"/>
-    <w:lsdException w:name="Dark List Accent 2" w:semiHidden="0" w:uiPriority="70" w:unhideWhenUsed="0"/>
-    <w:lsdException w:name="Colorful Shading Accent 2" w:semiHidden="0" w:uiPriority="71" w:unhideWhenUsed="0"/>
-    <w:lsdException w:name="Colorful List Accent 2" w:semiHidden="0" w:uiPriority="72" w:unhideWhenUsed="0"/>
-    <w:lsdException w:name="Colorful Grid Accent 2" w:semiHidden="0" w:uiPriority="73" w:unhideWhenUsed="0"/>
-    <w:lsdException w:name="Light Shading Accent 3" w:semiHidden="0" w:uiPriority="60" w:unhideWhenUsed="0"/>
-    <w:lsdException w:name="Light List Accent 3" w:semiHidden="0" w:uiPriority="61" w:unhideWhenUsed="0"/>
-    <w:lsdException w:name="Light Grid Accent 3" w:semiHidden="0" w:uiPriority="62" w:unhideWhenUsed="0"/>
-    <w:lsdException w:name="Medium Shading 1 Accent 3" w:semiHidden="0" w:uiPriority="63" w:unhideWhenUsed="0"/>
-    <w:lsdException w:name="Medium Shading 2 Accent 3" w:semiHidden="0" w:uiPriority="64" w:unhideWhenUsed="0"/>
-    <w:lsdException w:name="Medium List 1 Accent 3" w:semiHidden="0" w:uiPriority="65" w:unhideWhenUsed="0"/>
-    <w:lsdException w:name="Medium List 2 Accent 3" w:semiHidden="0" w:uiPriority="66" w:unhideWhenUsed="0"/>
-    <w:lsdException w:name="Medium Grid 1 Accent 3" w:semiHidden="0" w:uiPriority="67" w:unhideWhenUsed="0"/>
-    <w:lsdException w:name="Medium Grid 2 Accent 3" w:semiHidden="0" w:uiPriority="68" w:unhideWhenUsed="0"/>
-    <w:lsdException w:name="Medium Grid 3 Accent 3" w:semiHidden="0" w:uiPriority="69" w:unhideWhenUsed="0"/>
-    <w:lsdException w:name="Dark List Accent 3" w:semiHidden="0" w:uiPriority="70" w:unhideWhenUsed="0"/>
-    <w:lsdException w:name="Colorful Shading Accent 3" w:semiHidden="0" w:uiPriority="71" w:unhideWhenUsed="0"/>
-    <w:lsdException w:name="Colorful List Accent 3" w:semiHidden="0" w:uiPriority="72" w:unhideWhenUsed="0"/>
-    <w:lsdException w:name="Colorful Grid Accent 3" w:semiHidden="0" w:uiPriority="73" w:unhideWhenUsed="0"/>
-    <w:lsdException w:name="Light Shading Accent 4" w:semiHidden="0" w:uiPriority="60" w:unhideWhenUsed="0"/>
-    <w:lsdException w:name="Light List Accent 4" w:semiHidden="0" w:uiPriority="61" w:unhideWhenUsed="0"/>
-    <w:lsdException w:name="Light Grid Accent 4" w:semiHidden="0" w:uiPriority="62" w:unhideWhenUsed="0"/>
-    <w:lsdException w:name="Medium Shading 1 Accent 4" w:semiHidden="0" w:uiPriority="63" w:unhideWhenUsed="0"/>
-    <w:lsdException w:name="Medium Shading 2 Accent 4" w:semiHidden="0" w:uiPriority="64" w:unhideWhenUsed="0"/>
-    <w:lsdException w:name="Medium List 1 Accent 4" w:semiHidden="0" w:uiPriority="65" w:unhideWhenUsed="0"/>
-    <w:lsdException w:name="Medium List 2 Accent 4" w:semiHidden="0" w:uiPriority="66" w:unhideWhenUsed="0"/>
-    <w:lsdException w:name="Medium Grid 1 Accent 4" w:semiHidden="0" w:uiPriority="67" w:unhideWhenUsed="0"/>
-    <w:lsdException w:name="Medium Grid 2 Accent 4" w:semiHidden="0" w:uiPriority="68" w:unhideWhenUsed="0"/>
-    <w:lsdException w:name="Medium Grid 3 Accent 4" w:semiHidden="0" w:uiPriority="69" w:unhideWhenUsed="0"/>
-    <w:lsdException w:name="Dark List Accent 4" w:semiHidden="0" w:uiPriority="70" w:unhideWhenUsed="0"/>
-    <w:lsdException w:name="Colorful Shading Accent 4" w:semiHidden="0" w:uiPriority="71" w:unhideWhenUsed="0"/>
-    <w:lsdException w:name="Colorful List Accent 4" w:semiHidden="0" w:uiPriority="72" w:unhideWhenUsed="0"/>
-    <w:lsdException w:name="Colorful Grid Accent 4" w:semiHidden="0" w:uiPriority="73" w:unhideWhenUsed="0"/>
-    <w:lsdException w:name="Light Shading Accent 5" w:semiHidden="0" w:uiPriority="60" w:unhideWhenUsed="0"/>
-    <w:lsdException w:name="Light List Accent 5" w:semiHidden="0" w:uiPriority="61" w:unhideWhenUsed="0"/>
-    <w:lsdException w:name="Light Grid Accent 5" w:semiHidden="0" w:uiPriority="62" w:unhideWhenUsed="0"/>
-    <w:lsdException w:name="Medium Shading 1 Accent 5" w:semiHidden="0" w:uiPriority="63" w:unhideWhenUsed="0"/>
-    <w:lsdException w:name="Medium Shading 2 Accent 5" w:semiHidden="0" w:uiPriority="64" w:unhideWhenUsed="0"/>
-    <w:lsdException w:name="Medium List 1 Accent 5" w:semiHidden="0" w:uiPriority="65" w:unhideWhenUsed="0"/>
-    <w:lsdException w:name="Medium List 2 Accent 5" w:semiHidden="0" w:uiPriority="66" w:unhideWhenUsed="0"/>
-    <w:lsdException w:name="Medium Grid 1 Accent 5" w:semiHidden="0" w:uiPriority="67" w:unhideWhenUsed="0"/>
-    <w:lsdException w:name="Medium Grid 2 Accent 5" w:semiHidden="0" w:uiPriority="68" w:unhideWhenUsed="0"/>
-    <w:lsdException w:name="Medium Grid 3 Accent 5" w:semiHidden="0" w:uiPriority="69" w:unhideWhenUsed="0"/>
-    <w:lsdException w:name="Dark List Accent 5" w:semiHidden="0" w:uiPriority="70" w:unhideWhenUsed="0"/>
-    <w:lsdException w:name="Colorful Shading Accent 5" w:semiHidden="0" w:uiPriority="71" w:unhideWhenUsed="0"/>
-    <w:lsdException w:name="Colorful List Accent 5" w:semiHidden="0" w:uiPriority="72" w:unhideWhenUsed="0"/>
-    <w:lsdException w:name="Colorful Grid Accent 5" w:semiHidden="0" w:uiPriority="73" w:unhideWhenUsed="0"/>
-    <w:lsdException w:name="Light Shading Accent 6" w:semiHidden="0" w:uiPriority="60" w:unhideWhenUsed="0"/>
-    <w:lsdException w:name="Light List Accent 6" w:semiHidden="0" w:uiPriority="61" w:unhideWhenUsed="0"/>
-    <w:lsdException w:name="Light Grid Accent 6" w:semiHidden="0" w:uiPriority="62" w:unhideWhenUsed="0"/>
-    <w:lsdException w:name="Medium Shading 1 Accent 6" w:semiHidden="0" w:uiPriority="63" w:unhideWhenUsed="0"/>
-    <w:lsdException w:name="Medium Shading 2 Accent 6" w:semiHidden="0" w:uiPriority="64" w:unhideWhenUsed="0"/>
-    <w:lsdException w:name="Medium List 1 Accent 6" w:semiHidden="0" w:uiPriority="65" w:unhideWhenUsed="0"/>
-    <w:lsdException w:name="Medium List 2 Accent 6" w:semiHidden="0" w:uiPriority="66" w:unhideWhenUsed="0"/>
-    <w:lsdException w:name="Medium Grid 1 Accent 6" w:semiHidden="0" w:uiPriority="67" w:unhideWhenUsed="0"/>
-    <w:lsdException w:name="Medium Grid 2 Accent 6" w:semiHidden="0" w:uiPriority="68" w:unhideWhenUsed="0"/>
-    <w:lsdException w:name="Medium Grid 3 Accent 6" w:semiHidden="0" w:uiPriority="69" w:unhideWhenUsed="0"/>
-    <w:lsdException w:name="Dark List Accent 6" w:semiHidden="0" w:uiPriority="70" w:unhideWhenUsed="0"/>
-    <w:lsdException w:name="Colorful Shading Accent 6" w:semiHidden="0" w:uiPriority="71" w:unhideWhenUsed="0"/>
-    <w:lsdException w:name="Colorful List Accent 6" w:semiHidden="0" w:uiPriority="72" w:unhideWhenUsed="0"/>
-    <w:lsdException w:name="Colorful Grid Accent 6" w:semiHidden="0" w:uiPriority="73" w:unhideWhenUsed="0"/>
-    <w:lsdException w:name="Subtle Emphasis" w:semiHidden="0" w:uiPriority="19" w:unhideWhenUsed="0" w:qFormat="1"/>
-    <w:lsdException w:name="Intense Emphasis" w:semiHidden="0" w:uiPriority="21" w:unhideWhenUsed="0" w:qFormat="1"/>
-    <w:lsdException w:name="Subtle Reference" w:semiHidden="0" w:uiPriority="31" w:unhideWhenUsed="0" w:qFormat="1"/>
-    <w:lsdException w:name="Intense Reference" w:semiHidden="0" w:uiPriority="32" w:unhideWhenUsed="0" w:qFormat="1"/>
-    <w:lsdException w:name="Book Title" w:semiHidden="0" w:uiPriority="33" w:unhideWhenUsed="0" w:qFormat="1"/>
-    <w:lsdException w:name="Bibliography" w:uiPriority="37"/>
-    <w:lsdException w:name="TOC Heading" w:uiPriority="39" w:qFormat="1"/>
-  </w:latentStyles>
-  <w:style w:type="paragraph" w:default="1" w:styleId="Standard">
-    <w:name w:val="Normal"/>
-    <w:qFormat/>
-  </w:style>
-  <w:style w:type="paragraph" w:styleId="berschrift1">
-    <w:name w:val="heading 1"/>
-    <w:basedOn w:val="Standard"/>
-    <w:next w:val="Standard"/>
-    <w:link w:val="berschrift1Zchn"/>
-    <w:uiPriority w:val="9"/>
-    <w:qFormat/>
-    <w:rsid w:val="00201725"/>
-    <w:pPr>
-      <w:keepNext/>
-      <w:keepLines/>
-      <w:spacing w:before="240" w:after="0"/>
-      <w:outlineLvl w:val="0"/>
-    </w:pPr>
-    <w:rPr>
-      <w:rFonts w:asciiTheme="majorHAnsi" w:eastAsiaTheme="majorEastAsia" w:hAnsiTheme="majorHAnsi" w:cstheme="majorBidi"/>
-      <w:color w:val="2E74B5" w:themeColor="accent1" w:themeShade="BF"/>
-      <w:sz w:val="32"/>
-      <w:szCs w:val="32"/>
-    </w:rPr>
-  </w:style>
-  <w:style w:type="character" w:default="1" w:styleId="Absatz-Standardschriftart">
-    <w:name w:val="Default Paragraph Font"/>
-    <w:uiPriority w:val="1"/>
-    <w:semiHidden/>
-    <w:unhideWhenUsed/>
-  </w:style>
-  <w:style w:type="table" w:default="1" w:styleId="NormaleTabelle">
-    <w:name w:val="Normal Table"/>
-    <w:uiPriority w:val="99"/>
-    <w:semiHidden/>
-    <w:unhideWhenUsed/>
-    <w:tblPr>
-      <w:tblInd w:w="0" w:type="dxa"/>
-      <w:tblCellMar>
-        <w:top w:w="0" w:type="dxa"/>
-        <w:left w:w="108" w:type="dxa"/>
-        <w:bottom w:w="0" w:type="dxa"/>
-        <w:right w:w="108" w:type="dxa"/>
-      </w:tblCellMar>
-    </w:tblPr>
-  </w:style>
-  <w:style w:type="numbering" w:default="1" w:styleId="KeineListe">
-    <w:name w:val="No List"/>
-    <w:uiPriority w:val="99"/>
-    <w:semiHidden/>
-    <w:unhideWhenUsed/>
-  </w:style>
-  <w:style w:type="paragraph" w:styleId="Listenabsatz">
-    <w:name w:val="List Paragraph"/>
-    <w:basedOn w:val="Standard"/>
-    <w:uiPriority w:val="34"/>
-    <w:qFormat/>
-    <w:rsid w:val="006456B1"/>
-    <w:pPr>
-      <w:ind w:left="720"/>
-      <w:contextualSpacing/>
-    </w:pPr>
-  </w:style>
-  <w:style w:type="paragraph" w:styleId="KeinLeerraum">
-    <w:name w:val="No Spacing"/>
-    <w:uiPriority w:val="1"/>
-    <w:qFormat/>
-    <w:rsid w:val="00CD109D"/>
-    <w:pPr>
-      <w:spacing w:after="0" w:line="240" w:lineRule="auto"/>
-    </w:pPr>
-  </w:style>
-  <w:style w:type="paragraph" w:styleId="Titel">
-    <w:name w:val="Title"/>
-    <w:basedOn w:val="Standard"/>
-    <w:next w:val="Standard"/>
-    <w:link w:val="TitelZchn"/>
-    <w:uiPriority w:val="10"/>
-    <w:qFormat/>
-    <w:rsid w:val="00201725"/>
-    <w:pPr>
-      <w:spacing w:after="0" w:line="240" w:lineRule="auto"/>
-      <w:contextualSpacing/>
-    </w:pPr>
-    <w:rPr>
-      <w:rFonts w:asciiTheme="majorHAnsi" w:eastAsiaTheme="majorEastAsia" w:hAnsiTheme="majorHAnsi" w:cstheme="majorBidi"/>
-      <w:spacing w:val="-10"/>
-      <w:kern w:val="28"/>
-      <w:sz w:val="56"/>
-      <w:szCs w:val="56"/>
-    </w:rPr>
-  </w:style>
-  <w:style w:type="character" w:customStyle="1" w:styleId="TitelZchn">
-    <w:name w:val="Titel Zchn"/>
-    <w:basedOn w:val="Absatz-Standardschriftart"/>
-    <w:link w:val="Titel"/>
-    <w:uiPriority w:val="10"/>
-    <w:rsid w:val="00201725"/>
-    <w:rPr>
-      <w:rFonts w:asciiTheme="majorHAnsi" w:eastAsiaTheme="majorEastAsia" w:hAnsiTheme="majorHAnsi" w:cstheme="majorBidi"/>
-      <w:spacing w:val="-10"/>
-      <w:kern w:val="28"/>
-      <w:sz w:val="56"/>
-      <w:szCs w:val="56"/>
-    </w:rPr>
-  </w:style>
-  <w:style w:type="character" w:customStyle="1" w:styleId="berschrift1Zchn">
-    <w:name w:val="Überschrift 1 Zchn"/>
-    <w:basedOn w:val="Absatz-Standardschriftart"/>
-    <w:link w:val="berschrift1"/>
-    <w:uiPriority w:val="9"/>
-    <w:rsid w:val="00201725"/>
-    <w:rPr>
-      <w:rFonts w:asciiTheme="majorHAnsi" w:eastAsiaTheme="majorEastAsia" w:hAnsiTheme="majorHAnsi" w:cstheme="majorBidi"/>
-      <w:color w:val="2E74B5" w:themeColor="accent1" w:themeShade="BF"/>
-      <w:sz w:val="32"/>
-      <w:szCs w:val="32"/>
-    </w:rPr>
-  </w:style>
-</w:styles>
-</file>
-
-<file path=word/stylesWithEffects.xml><?xml version="1.0" encoding="utf-8"?>
-<w:styles xmlns:wpc="http://schemas.microsoft.com/office/word/2010/wordprocessingCanvas" xmlns:mc="http://schemas.openxmlformats.org/markup-compatibility/2006" xmlns:o="urn:schemas-microsoft-com:office:office" xmlns:r="http://schemas.openxmlformats.org/officeDocument/2006/relationships" xmlns:m="http://schemas.openxmlformats.org/officeDocument/2006/math" xmlns:v="urn:schemas-microsoft-com:vml" xmlns:wp14="http://schemas.microsoft.com/office/word/2010/wordprocessingDrawing" xmlns:wp="http://schemas.openxmlformats.org/drawingml/2006/wordprocessingDrawing" xmlns:w10="urn:schemas-microsoft-com:office:word" xmlns:w="http://schemas.openxmlformats.org/wordprocessingml/2006/main" xmlns:w14="http://schemas.microsoft.com/office/word/2010/wordml" xmlns:wpg="http://schemas.microsoft.com/office/word/2010/wordprocessingGroup" xmlns:wpi="http://schemas.microsoft.com/office/word/2010/wordprocessingInk" xmlns:wne="http://schemas.microsoft.com/office/word/2006/wordml" xmlns:wps="http://schemas.microsoft.com/office/word/2010/wordprocessingShape" mc:Ignorable="w14 wp14">
-  <w:docDefaults>
-    <w:rPrDefault>
-      <w:rPr>
-        <w:rFonts w:asciiTheme="minorHAnsi" w:eastAsiaTheme="minorHAnsi" w:hAnsiTheme="minorHAnsi" w:cstheme="minorBidi"/>
-        <w:sz w:val="22"/>
-        <w:szCs w:val="22"/>
-        <w:lang w:val="de-DE" w:eastAsia="en-US" w:bidi="ar-SA"/>
-      </w:rPr>
-    </w:rPrDefault>
-    <w:pPrDefault>
-      <w:pPr>
-        <w:spacing w:after="160" w:line="259" w:lineRule="auto"/>
-      </w:pPr>
-    </w:pPrDefault>
-  </w:docDefaults>
-  <w:latentStyles w:defLockedState="0" w:defUIPriority="99" w:defSemiHidden="1" w:defUnhideWhenUsed="1" w:defQFormat="0" w:count="267">
-    <w:lsdException w:name="Normal" w:semiHidden="0" w:uiPriority="0" w:unhideWhenUsed="0" w:qFormat="1"/>
-    <w:lsdException w:name="heading 1" w:semiHidden="0" w:uiPriority="9" w:unhideWhenUsed="0" w:qFormat="1"/>
-    <w:lsdException w:name="heading 2" w:uiPriority="9" w:qFormat="1"/>
-    <w:lsdException w:name="heading 3" w:uiPriority="9" w:qFormat="1"/>
-    <w:lsdException w:name="heading 4" w:uiPriority="9" w:qFormat="1"/>
-    <w:lsdException w:name="heading 5" w:uiPriority="9" w:qFormat="1"/>
-    <w:lsdException w:name="heading 6" w:uiPriority="9" w:qFormat="1"/>
-    <w:lsdException w:name="heading 7" w:uiPriority="9" w:qFormat="1"/>
-    <w:lsdException w:name="heading 8" w:uiPriority="9" w:qFormat="1"/>
-    <w:lsdException w:name="heading 9" w:uiPriority="9" w:qFormat="1"/>
-    <w:lsdException w:name="toc 1" w:uiPriority="39"/>
-    <w:lsdException w:name="toc 2" w:uiPriority="39"/>
-    <w:lsdException w:name="toc 3" w:uiPriority="39"/>
-    <w:lsdException w:name="toc 4" w:uiPriority="39"/>
-    <w:lsdException w:name="toc 5" w:uiPriority="39"/>
-    <w:lsdException w:name="toc 6" w:uiPriority="39"/>
-    <w:lsdException w:name="toc 7" w:uiPriority="39"/>
-    <w:lsdException w:name="toc 8" w:uiPriority="39"/>
-    <w:lsdException w:name="toc 9" w:uiPriority="39"/>
-    <w:lsdException w:name="caption" w:uiPriority="35" w:qFormat="1"/>
-    <w:lsdException w:name="Title" w:semiHidden="0" w:uiPriority="10" w:unhideWhenUsed="0" w:qFormat="1"/>
-    <w:lsdException w:name="Default Paragraph Font" w:uiPriority="1"/>
-    <w:lsdException w:name="Subtitle" w:semiHidden="0" w:uiPriority="11" w:unhideWhenUsed="0" w:qFormat="1"/>
-    <w:lsdException w:name="Strong" w:semiHidden="0" w:uiPriority="22" w:unhideWhenUsed="0" w:qFormat="1"/>
-    <w:lsdException w:name="Emphasis" w:semiHidden="0" w:uiPriority="20" w:unhideWhenUsed="0" w:qFormat="1"/>
-    <w:lsdException w:name="Table Grid" w:semiHidden="0" w:uiPriority="39" w:unhideWhenUsed="0"/>
-    <w:lsdException w:name="Placeholder Text" w:unhideWhenUsed="0"/>
-    <w:lsdException w:name="No Spacing" w:semiHidden="0" w:uiPriority="1" w:unhideWhenUsed="0" w:qFormat="1"/>
-    <w:lsdException w:name="Light Shading" w:semiHidden="0" w:uiPriority="60" w:unhideWhenUsed="0"/>
-    <w:lsdException w:name="Light List" w:semiHidden="0" w:uiPriority="61" w:unhideWhenUsed="0"/>
-    <w:lsdException w:name="Light Grid" w:semiHidden="0" w:uiPriority="62" w:unhideWhenUsed="0"/>
-    <w:lsdException w:name="Medium Shading 1" w:semiHidden="0" w:uiPriority="63" w:unhideWhenUsed="0"/>
-    <w:lsdException w:name="Medium Shading 2" w:semiHidden="0" w:uiPriority="64" w:unhideWhenUsed="0"/>
-    <w:lsdException w:name="Medium List 1" w:semiHidden="0" w:uiPriority="65" w:unhideWhenUsed="0"/>
-    <w:lsdException w:name="Medium List 2" w:semiHidden="0" w:uiPriority="66" w:unhideWhenUsed="0"/>
-    <w:lsdException w:name="Medium Grid 1" w:semiHidden="0" w:uiPriority="67" w:unhideWhenUsed="0"/>
-    <w:lsdException w:name="Medium Grid 2" w:semiHidden="0" w:uiPriority="68" w:unhideWhenUsed="0"/>
-    <w:lsdException w:name="Medium Grid 3" w:semiHidden="0" w:uiPriority="69" w:unhideWhenUsed="0"/>
-    <w:lsdException w:name="Dark List" w:semiHidden="0" w:uiPriority="70" w:unhideWhenUsed="0"/>
-    <w:lsdException w:name="Colorful Shading" w:semiHidden="0" w:uiPriority="71" w:unhideWhenUsed="0"/>
-    <w:lsdException w:name="Colorful List" w:semiHidden="0" w:uiPriority="72" w:unhideWhenUsed="0"/>
-    <w:lsdException w:name="Colorful Grid" w:semiHidden="0" w:uiPriority="73" w:unhideWhenUsed="0"/>
-    <w:lsdException w:name="Light Shading Accent 1" w:semiHidden="0" w:uiPriority="60" w:unhideWhenUsed="0"/>
-    <w:lsdException w:name="Light List Accent 1" w:semiHidden="0" w:uiPriority="61" w:unhideWhenUsed="0"/>
-    <w:lsdException w:name="Light Grid Accent 1" w:semiHidden="0" w:uiPriority="62" w:unhideWhenUsed="0"/>
-    <w:lsdException w:name="Medium Shading 1 Accent 1" w:semiHidden="0" w:uiPriority="63" w:unhideWhenUsed="0"/>
-    <w:lsdException w:name="Medium Shading 2 Accent 1" w:semiHidden="0" w:uiPriority="64" w:unhideWhenUsed="0"/>
-    <w:lsdException w:name="Medium List 1 Accent 1" w:semiHidden="0" w:uiPriority="65" w:unhideWhenUsed="0"/>
-    <w:lsdException w:name="Revision" w:unhideWhenUsed="0"/>
-    <w:lsdException w:name="List Paragraph" w:semiHidden="0" w:uiPriority="34" w:unhideWhenUsed="0" w:qFormat="1"/>
-    <w:lsdException w:name="Quote" w:semiHidden="0" w:uiPriority="29" w:unhideWhenUsed="0" w:qFormat="1"/>
-    <w:lsdException w:name="Intense Quote" w:semiHidden="0" w:uiPriority="30" w:unhideWhenUsed="0" w:qFormat="1"/>
-    <w:lsdException w:name="Medium List 2 Accent 1" w:semiHidden="0" w:uiPriority="66" w:unhideWhenUsed="0"/>
-    <w:lsdException w:name="Medium Grid 1 Accent 1" w:semiHidden="0" w:uiPriority="67" w:unhideWhenUsed="0"/>
-    <w:lsdException w:name="Medium Grid 2 Accent 1" w:semiHidden="0" w:uiPriority="68" w:unhideWhenUsed="0"/>
-    <w:lsdException w:name="Medium Grid 3 Accent 1" w:semiHidden="0" w:uiPriority="69" w:unhideWhenUsed="0"/>
-    <w:lsdException w:name="Dark List Accent 1" w:semiHidden="0" w:uiPriority="70" w:unhideWhenUsed="0"/>
-    <w:lsdException w:name="Colorful Shading Accent 1" w:semiHidden="0" w:uiPriority="71" w:unhideWhenUsed="0"/>
-    <w:lsdException w:name="Colorful List Accent 1" w:semiHidden="0" w:uiPriority="72" w:unhideWhenUsed="0"/>
-    <w:lsdException w:name="Colorful Grid Accent 1" w:semiHidden="0" w:uiPriority="73" w:unhideWhenUsed="0"/>
-    <w:lsdException w:name="Light Shading Accent 2" w:semiHidden="0" w:uiPriority="60" w:unhideWhenUsed="0"/>
-    <w:lsdException w:name="Light List Accent 2" w:semiHidden="0" w:uiPriority="61" w:unhideWhenUsed="0"/>
-    <w:lsdException w:name="Light Grid Accent 2" w:semiHidden="0" w:uiPriority="62" w:unhideWhenUsed="0"/>
-    <w:lsdException w:name="Medium Shading 1 Accent 2" w:semiHidden="0" w:uiPriority="63" w:unhideWhenUsed="0"/>
-    <w:lsdException w:name="Medium Shading 2 Accent 2" w:semiHidden="0" w:uiPriority="64" w:unhideWhenUsed="0"/>
-    <w:lsdException w:name="Medium List 1 Accent 2" w:semiHidden="0" w:uiPriority="65" w:unhideWhenUsed="0"/>
-    <w:lsdException w:name="Medium List 2 Accent 2" w:semiHidden="0" w:uiPriority="66" w:unhideWhenUsed="0"/>
-    <w:lsdException w:name="Medium Grid 1 Accent 2" w:semiHidden="0" w:uiPriority="67" w:unhideWhenUsed="0"/>
-    <w:lsdException w:name="Medium Grid 2 Accent 2" w:semiHidden="0" w:uiPriority="68" w:unhideWhenUsed="0"/>
-    <w:lsdException w:name="Medium Grid 3 Accent 2" w:semiHidden="0" w:uiPriority="69" w:unhideWhenUsed="0"/>
-    <w:lsdException w:name="Dark List Accent 2" w:semiHidden="0" w:uiPriority="70" w:unhideWhenUsed="0"/>
-    <w:lsdException w:name="Colorful Shading Accent 2" w:semiHidden="0" w:uiPriority="71" w:unhideWhenUsed="0"/>
-    <w:lsdException w:name="Colorful List Accent 2" w:semiHidden="0" w:uiPriority="72" w:unhideWhenUsed="0"/>
-    <w:lsdException w:name="Colorful Grid Accent 2" w:semiHidden="0" w:uiPriority="73" w:unhideWhenUsed="0"/>
-    <w:lsdException w:name="Light Shading Accent 3" w:semiHidden="0" w:uiPriority="60" w:unhideWhenUsed="0"/>
-    <w:lsdException w:name="Light List Accent 3" w:semiHidden="0" w:uiPriority="61" w:unhideWhenUsed="0"/>
-    <w:lsdException w:name="Light Grid Accent 3" w:semiHidden="0" w:uiPriority="62" w:unhideWhenUsed="0"/>
-    <w:lsdException w:name="Medium Shading 1 Accent 3" w:semiHidden="0" w:uiPriority="63" w:unhideWhenUsed="0"/>
-    <w:lsdException w:name="Medium Shading 2 Accent 3" w:semiHidden="0" w:uiPriority="64" w:unhideWhenUsed="0"/>
-    <w:lsdException w:name="Medium List 1 Accent 3" w:semiHidden="0" w:uiPriority="65" w:unhideWhenUsed="0"/>
-    <w:lsdException w:name="Medium List 2 Accent 3" w:semiHidden="0" w:uiPriority="66" w:unhideWhenUsed="0"/>
-    <w:lsdException w:name="Medium Grid 1 Accent 3" w:semiHidden="0" w:uiPriority="67" w:unhideWhenUsed="0"/>
-    <w:lsdException w:name="Medium Grid 2 Accent 3" w:semiHidden="0" w:uiPriority="68" w:unhideWhenUsed="0"/>
-    <w:lsdException w:name="Medium Grid 3 Accent 3" w:semiHidden="0" w:uiPriority="69" w:unhideWhenUsed="0"/>
-    <w:lsdException w:name="Dark List Accent 3" w:semiHidden="0" w:uiPriority="70" w:unhideWhenUsed="0"/>
-    <w:lsdException w:name="Colorful Shading Accent 3" w:semiHidden="0" w:uiPriority="71" w:unhideWhenUsed="0"/>
-    <w:lsdException w:name="Colorful List Accent 3" w:semiHidden="0" w:uiPriority="72" w:unhideWhenUsed="0"/>
-    <w:lsdException w:name="Colorful Grid Accent 3" w:semiHidden="0" w:uiPriority="73" w:unhideWhenUsed="0"/>
-    <w:lsdException w:name="Light Shading Accent 4" w:semiHidden="0" w:uiPriority="60" w:unhideWhenUsed="0"/>
-    <w:lsdException w:name="Light List Accent 4" w:semiHidden="0" w:uiPriority="61" w:unhideWhenUsed="0"/>
-    <w:lsdException w:name="Light Grid Accent 4" w:semiHidden="0" w:uiPriority="62" w:unhideWhenUsed="0"/>
-    <w:lsdException w:name="Medium Shading 1 Accent 4" w:semiHidden="0" w:uiPriority="63" w:unhideWhenUsed="0"/>
-    <w:lsdException w:name="Medium Shading 2 Accent 4" w:semiHidden="0" w:uiPriority="64" w:unhideWhenUsed="0"/>
-    <w:lsdException w:name="Medium List 1 Accent 4" w:semiHidden="0" w:uiPriority="65" w:unhideWhenUsed="0"/>
-    <w:lsdException w:name="Medium List 2 Accent 4" w:semiHidden="0" w:uiPriority="66" w:unhideWhenUsed="0"/>
-    <w:lsdException w:name="Medium Grid 1 Accent 4" w:semiHidden="0" w:uiPriority="67" w:unhideWhenUsed="0"/>
-    <w:lsdException w:name="Medium Grid 2 Accent 4" w:semiHidden="0" w:uiPriority="68" w:unhideWhenUsed="0"/>
-    <w:lsdException w:name="Medium Grid 3 Accent 4" w:semiHidden="0" w:uiPriority="69" w:unhideWhenUsed="0"/>
-    <w:lsdException w:name="Dark List Accent 4" w:semiHidden="0" w:uiPriority="70" w:unhideWhenUsed="0"/>
-    <w:lsdException w:name="Colorful Shading Accent 4" w:semiHidden="0" w:uiPriority="71" w:unhideWhenUsed="0"/>
-    <w:lsdException w:name="Colorful List Accent 4" w:semiHidden="0" w:uiPriority="72" w:unhideWhenUsed="0"/>
-    <w:lsdException w:name="Colorful Grid Accent 4" w:semiHidden="0" w:uiPriority="73" w:unhideWhenUsed="0"/>
-    <w:lsdException w:name="Light Shading Accent 5" w:semiHidden="0" w:uiPriority="60" w:unhideWhenUsed="0"/>
-    <w:lsdException w:name="Light List Accent 5" w:semiHidden="0" w:uiPriority="61" w:unhideWhenUsed="0"/>
-    <w:lsdException w:name="Light Grid Accent 5" w:semiHidden="0" w:uiPriority="62" w:unhideWhenUsed="0"/>
-    <w:lsdException w:name="Medium Shading 1 Accent 5" w:semiHidden="0" w:uiPriority="63" w:unhideWhenUsed="0"/>
-    <w:lsdException w:name="Medium Shading 2 Accent 5" w:semiHidden="0" w:uiPriority="64" w:unhideWhenUsed="0"/>
-    <w:lsdException w:name="Medium List 1 Accent 5" w:semiHidden="0" w:uiPriority="65" w:unhideWhenUsed="0"/>
-    <w:lsdException w:name="Medium List 2 Accent 5" w:semiHidden="0" w:uiPriority="66" w:unhideWhenUsed="0"/>
-    <w:lsdException w:name="Medium Grid 1 Accent 5" w:semiHidden="0" w:uiPriority="67" w:unhideWhenUsed="0"/>
-    <w:lsdException w:name="Medium Grid 2 Accent 5" w:semiHidden="0" w:uiPriority="68" w:unhideWhenUsed="0"/>
-    <w:lsdException w:name="Medium Grid 3 Accent 5" w:semiHidden="0" w:uiPriority="69" w:unhideWhenUsed="0"/>
-    <w:lsdException w:name="Dark List Accent 5" w:semiHidden="0" w:uiPriority="70" w:unhideWhenUsed="0"/>
-    <w:lsdException w:name="Colorful Shading Accent 5" w:semiHidden="0" w:uiPriority="71" w:unhideWhenUsed="0"/>
-    <w:lsdException w:name="Colorful List Accent 5" w:semiHidden="0" w:uiPriority="72" w:unhideWhenUsed="0"/>
-    <w:lsdException w:name="Colorful Grid Accent 5" w:semiHidden="0" w:uiPriority="73" w:unhideWhenUsed="0"/>
-    <w:lsdException w:name="Light Shading Accent 6" w:semiHidden="0" w:uiPriority="60" w:unhideWhenUsed="0"/>
-    <w:lsdException w:name="Light List Accent 6" w:semiHidden="0" w:uiPriority="61" w:unhideWhenUsed="0"/>
-    <w:lsdException w:name="Light Grid Accent 6" w:semiHidden="0" w:uiPriority="62" w:unhideWhenUsed="0"/>
-    <w:lsdException w:name="Medium Shading 1 Accent 6" w:semiHidden="0" w:uiPriority="63" w:unhideWhenUsed="0"/>
-    <w:lsdException w:name="Medium Shading 2 Accent 6" w:semiHidden="0" w:uiPriority="64" w:unhideWhenUsed="0"/>
-    <w:lsdException w:name="Medium List 1 Accent 6" w:semiHidden="0" w:uiPriority="65" w:unhideWhenUsed="0"/>
-    <w:lsdException w:name="Medium List 2 Accent 6" w:semiHidden="0" w:uiPriority="66" w:unhideWhenUsed="0"/>
-    <w:lsdException w:name="Medium Grid 1 Accent 6" w:semiHidden="0" w:uiPriority="67" w:unhideWhenUsed="0"/>
-    <w:lsdException w:name="Medium Grid 2 Accent 6" w:semiHidden="0" w:uiPriority="68" w:unhideWhenUsed="0"/>
-    <w:lsdException w:name="Medium Grid 3 Accent 6" w:semiHidden="0" w:uiPriority="69" w:unhideWhenUsed="0"/>
-    <w:lsdException w:name="Dark List Accent 6" w:semiHidden="0" w:uiPriority="70" w:unhideWhenUsed="0"/>
-    <w:lsdException w:name="Colorful Shading Accent 6" w:semiHidden="0" w:uiPriority="71" w:unhideWhenUsed="0"/>
-    <w:lsdException w:name="Colorful List Accent 6" w:semiHidden="0" w:uiPriority="72" w:unhideWhenUsed="0"/>
-    <w:lsdException w:name="Colorful Grid Accent 6" w:semiHidden="0" w:uiPriority="73" w:unhideWhenUsed="0"/>
-    <w:lsdException w:name="Subtle Emphasis" w:semiHidden="0" w:uiPriority="19" w:unhideWhenUsed="0" w:qFormat="1"/>
-    <w:lsdException w:name="Intense Emphasis" w:semiHidden="0" w:uiPriority="21" w:unhideWhenUsed="0" w:qFormat="1"/>
-    <w:lsdException w:name="Subtle Reference" w:semiHidden="0" w:uiPriority="31" w:unhideWhenUsed="0" w:qFormat="1"/>
-    <w:lsdException w:name="Intense Reference" w:semiHidden="0" w:uiPriority="32" w:unhideWhenUsed="0" w:qFormat="1"/>
-    <w:lsdException w:name="Book Title" w:semiHidden="0" w:uiPriority="33" w:unhideWhenUsed="0" w:qFormat="1"/>
-    <w:lsdException w:name="Bibliography" w:uiPriority="37"/>
-    <w:lsdException w:name="TOC Heading" w:uiPriority="39" w:qFormat="1"/>
+  <w:latentStyles w:defLockedState="0" w:defUIPriority="99" w:defSemiHidden="0" w:defUnhideWhenUsed="0" w:defQFormat="0" w:count="371">
+    <w:lsdException w:name="Normal" w:uiPriority="0" w:qFormat="1"/>
+    <w:lsdException w:name="heading 1" w:uiPriority="9" w:qFormat="1"/>
+    <w:lsdException w:name="heading 2" w:semiHidden="1" w:uiPriority="9" w:unhideWhenUsed="1" w:qFormat="1"/>
+    <w:lsdException w:name="heading 3" w:semiHidden="1" w:uiPriority="9" w:unhideWhenUsed="1" w:qFormat="1"/>
+    <w:lsdException w:name="heading 4" w:semiHidden="1" w:uiPriority="9" w:unhideWhenUsed="1" w:qFormat="1"/>
+    <w:lsdException w:name="heading 5" w:semiHidden="1" w:uiPriority="9" w:unhideWhenUsed="1" w:qFormat="1"/>
+    <w:lsdException w:name="heading 6" w:semiHidden="1" w:uiPriority="9" w:unhideWhenUsed="1" w:qFormat="1"/>
+    <w:lsdException w:name="heading 7" w:semiHidden="1" w:uiPriority="9" w:unhideWhenUsed="1" w:qFormat="1"/>
+    <w:lsdException w:name="heading 8" w:semiHidden="1" w:uiPriority="9" w:unhideWhenUsed="1" w:qFormat="1"/>
+    <w:lsdException w:name="heading 9" w:semiHidden="1" w:uiPriority="9" w:unhideWhenUsed="1" w:qFormat="1"/>
+    <w:lsdException w:name="index 1" w:semiHidden="1" w:unhideWhenUsed="1"/>
+    <w:lsdException w:name="index 2" w:semiHidden="1" w:unhideWhenUsed="1"/>
+    <w:lsdException w:name="index 3" w:semiHidden="1" w:unhideWhenUsed="1"/>
+    <w:lsdException w:name="index 4" w:semiHidden="1" w:unhideWhenUsed="1"/>
+    <w:lsdException w:name="index 5" w:semiHidden="1" w:unhideWhenUsed="1"/>
+    <w:lsdException w:name="index 6" w:semiHidden="1" w:unhideWhenUsed="1"/>
+    <w:lsdException w:name="index 7" w:semiHidden="1" w:unhideWhenUsed="1"/>
+    <w:lsdException w:name="index 8" w:semiHidden="1" w:unhideWhenUsed="1"/>
+    <w:lsdException w:name="index 9" w:semiHidden="1" w:unhideWhenUsed="1"/>
+    <w:lsdException w:name="toc 1" w:semiHidden="1" w:uiPriority="39" w:unhideWhenUsed="1"/>
+    <w:lsdException w:name="toc 2" w:semiHidden="1" w:uiPriority="39" w:unhideWhenUsed="1"/>
+    <w:lsdException w:name="toc 3" w:semiHidden="1" w:uiPriority="39" w:unhideWhenUsed="1"/>
+    <w:lsdException w:name="toc 4" w:semiHidden="1" w:uiPriority="39" w:unhideWhenUsed="1"/>
+    <w:lsdException w:name="toc 5" w:semiHidden="1" w:uiPriority="39" w:unhideWhenUsed="1"/>
+    <w:lsdException w:name="toc 6" w:semiHidden="1" w:uiPriority="39" w:unhideWhenUsed="1"/>
+    <w:lsdException w:name="toc 7" w:semiHidden="1" w:uiPriority="39" w:unhideWhenUsed="1"/>
+    <w:lsdException w:name="toc 8" w:semiHidden="1" w:uiPriority="39" w:unhideWhenUsed="1"/>
+    <w:lsdException w:name="toc 9" w:semiHidden="1" w:uiPriority="39" w:unhideWhenUsed="1"/>
+    <w:lsdException w:name="Normal Indent" w:semiHidden="1" w:unhideWhenUsed="1"/>
+    <w:lsdException w:name="footnote text" w:semiHidden="1" w:unhideWhenUsed="1"/>
+    <w:lsdException w:name="annotation text" w:semiHidden="1" w:unhideWhenUsed="1"/>
+    <w:lsdException w:name="header" w:semiHidden="1" w:unhideWhenUsed="1"/>
+    <w:lsdException w:name="footer" w:semiHidden="1" w:unhideWhenUsed="1"/>
+    <w:lsdException w:name="index heading" w:semiHidden="1" w:unhideWhenUsed="1"/>
+    <w:lsdException w:name="caption" w:semiHidden="1" w:uiPriority="35" w:unhideWhenUsed="1" w:qFormat="1"/>
+    <w:lsdException w:name="table of figures" w:semiHidden="1" w:unhideWhenUsed="1"/>
+    <w:lsdException w:name="envelope address" w:semiHidden="1" w:unhideWhenUsed="1"/>
+    <w:lsdException w:name="envelope return" w:semiHidden="1" w:unhideWhenUsed="1"/>
+    <w:lsdException w:name="footnote reference" w:semiHidden="1" w:unhideWhenUsed="1"/>
+    <w:lsdException w:name="annotation reference" w:semiHidden="1" w:unhideWhenUsed="1"/>
+    <w:lsdException w:name="line number" w:semiHidden="1" w:unhideWhenUsed="1"/>
+    <w:lsdException w:name="page number" w:semiHidden="1" w:unhideWhenUsed="1"/>
+    <w:lsdException w:name="endnote reference" w:semiHidden="1" w:unhideWhenUsed="1"/>
+    <w:lsdException w:name="endnote text" w:semiHidden="1" w:unhideWhenUsed="1"/>
+    <w:lsdException w:name="table of authorities" w:semiHidden="1" w:unhideWhenUsed="1"/>
+    <w:lsdException w:name="macro" w:semiHidden="1" w:unhideWhenUsed="1"/>
+    <w:lsdException w:name="toa heading" w:semiHidden="1" w:unhideWhenUsed="1"/>
+    <w:lsdException w:name="List" w:semiHidden="1" w:unhideWhenUsed="1"/>
+    <w:lsdException w:name="List Bullet" w:semiHidden="1" w:unhideWhenUsed="1"/>
+    <w:lsdException w:name="List Number" w:semiHidden="1" w:unhideWhenUsed="1"/>
+    <w:lsdException w:name="List 2" w:semiHidden="1" w:unhideWhenUsed="1"/>
+    <w:lsdException w:name="List 3" w:semiHidden="1" w:unhideWhenUsed="1"/>
+    <w:lsdException w:name="List 4" w:semiHidden="1" w:unhideWhenUsed="1"/>
+    <w:lsdException w:name="List 5" w:semiHidden="1" w:unhideWhenUsed="1"/>
+    <w:lsdException w:name="List Bullet 2" w:semiHidden="1" w:unhideWhenUsed="1"/>
+    <w:lsdException w:name="List Bullet 3" w:semiHidden="1" w:unhideWhenUsed="1"/>
+    <w:lsdException w:name="List Bullet 4" w:semiHidden="1" w:unhideWhenUsed="1"/>
+    <w:lsdException w:name="List Bullet 5" w:semiHidden="1" w:unhideWhenUsed="1"/>
+    <w:lsdException w:name="List Number 2" w:semiHidden="1" w:unhideWhenUsed="1"/>
+    <w:lsdException w:name="List Number 3" w:semiHidden="1" w:unhideWhenUsed="1"/>
+    <w:lsdException w:name="List Number 4" w:semiHidden="1" w:unhideWhenUsed="1"/>
+    <w:lsdException w:name="List Number 5" w:semiHidden="1" w:unhideWhenUsed="1"/>
+    <w:lsdException w:name="Title" w:uiPriority="10" w:qFormat="1"/>
+    <w:lsdException w:name="Closing" w:semiHidden="1" w:unhideWhenUsed="1"/>
+    <w:lsdException w:name="Signature" w:semiHidden="1" w:unhideWhenUsed="1"/>
+    <w:lsdException w:name="Default Paragraph Font" w:semiHidden="1" w:uiPriority="1" w:unhideWhenUsed="1"/>
+    <w:lsdException w:name="Body Text" w:semiHidden="1" w:unhideWhenUsed="1"/>
+    <w:lsdException w:name="Body Text Indent" w:semiHidden="1" w:unhideWhenUsed="1"/>
+    <w:lsdException w:name="List Continue" w:semiHidden="1" w:unhideWhenUsed="1"/>
+    <w:lsdException w:name="List Continue 2" w:semiHidden="1" w:unhideWhenUsed="1"/>
+    <w:lsdException w:name="List Continue 3" w:semiHidden="1" w:unhideWhenUsed="1"/>
+    <w:lsdException w:name="List Continue 4" w:semiHidden="1" w:unhideWhenUsed="1"/>
+    <w:lsdException w:name="List Continue 5" w:semiHidden="1" w:unhideWhenUsed="1"/>
+    <w:lsdException w:name="Message Header" w:semiHidden="1" w:unhideWhenUsed="1"/>
+    <w:lsdException w:name="Subtitle" w:uiPriority="11" w:qFormat="1"/>
+    <w:lsdException w:name="Salutation" w:semiHidden="1" w:unhideWhenUsed="1"/>
+    <w:lsdException w:name="Date" w:semiHidden="1" w:unhideWhenUsed="1"/>
+    <w:lsdException w:name="Body Text First Indent" w:semiHidden="1" w:unhideWhenUsed="1"/>
+    <w:lsdException w:name="Body Text First Indent 2" w:semiHidden="1" w:unhideWhenUsed="1"/>
+    <w:lsdException w:name="Note Heading" w:semiHidden="1" w:unhideWhenUsed="1"/>
+    <w:lsdException w:name="Body Text 2" w:semiHidden="1" w:unhideWhenUsed="1"/>
+    <w:lsdException w:name="Body Text 3" w:semiHidden="1" w:unhideWhenUsed="1"/>
+    <w:lsdException w:name="Body Text Indent 2" w:semiHidden="1" w:unhideWhenUsed="1"/>
+    <w:lsdException w:name="Body Text Indent 3" w:semiHidden="1" w:unhideWhenUsed="1"/>
+    <w:lsdException w:name="Block Text" w:semiHidden="1" w:unhideWhenUsed="1"/>
+    <w:lsdException w:name="Hyperlink" w:semiHidden="1" w:unhideWhenUsed="1"/>
+    <w:lsdException w:name="FollowedHyperlink" w:semiHidden="1" w:unhideWhenUsed="1"/>
+    <w:lsdException w:name="Strong" w:uiPriority="22" w:qFormat="1"/>
+    <w:lsdException w:name="Emphasis" w:uiPriority="20" w:qFormat="1"/>
+    <w:lsdException w:name="Document Map" w:semiHidden="1" w:unhideWhenUsed="1"/>
+    <w:lsdException w:name="Plain Text" w:semiHidden="1" w:unhideWhenUsed="1"/>
+    <w:lsdException w:name="E-mail Signature" w:semiHidden="1" w:unhideWhenUsed="1"/>
+    <w:lsdException w:name="HTML Top of Form" w:semiHidden="1" w:unhideWhenUsed="1"/>
+    <w:lsdException w:name="HTML Bottom of Form" w:semiHidden="1" w:unhideWhenUsed="1"/>
+    <w:lsdException w:name="Normal (Web)" w:semiHidden="1" w:unhideWhenUsed="1"/>
+    <w:lsdException w:name="HTML Acronym" w:semiHidden="1" w:unhideWhenUsed="1"/>
+    <w:lsdException w:name="HTML Address" w:semiHidden="1" w:unhideWhenUsed="1"/>
+    <w:lsdException w:name="HTML Cite" w:semiHidden="1" w:unhideWhenUsed="1"/>
+    <w:lsdException w:name="HTML Code" w:semiHidden="1" w:unhideWhenUsed="1"/>
+    <w:lsdException w:name="HTML Definition" w:semiHidden="1" w:unhideWhenUsed="1"/>
+    <w:lsdException w:name="HTML Keyboard" w:semiHidden="1" w:unhideWhenUsed="1"/>
+    <w:lsdException w:name="HTML Preformatted" w:semiHidden="1" w:unhideWhenUsed="1"/>
+    <w:lsdException w:name="HTML Sample" w:semiHidden="1" w:unhideWhenUsed="1"/>
+    <w:lsdException w:name="HTML Typewriter" w:semiHidden="1" w:unhideWhenUsed="1"/>
+    <w:lsdException w:name="HTML Variable" w:semiHidden="1" w:unhideWhenUsed="1"/>
+    <w:lsdException w:name="Normal Table" w:semiHidden="1" w:unhideWhenUsed="1"/>
+    <w:lsdException w:name="annotation subject" w:semiHidden="1" w:unhideWhenUsed="1"/>
+    <w:lsdException w:name="No List" w:semiHidden="1" w:unhideWhenUsed="1"/>
+    <w:lsdException w:name="Outline List 1" w:semiHidden="1" w:unhideWhenUsed="1"/>
+    <w:lsdException w:name="Outline List 2" w:semiHidden="1" w:unhideWhenUsed="1"/>
+    <w:lsdException w:name="Outline List 3" w:semiHidden="1" w:unhideWhenUsed="1"/>
+    <w:lsdException w:name="Table Simple 1" w:semiHidden="1" w:unhideWhenUsed="1"/>
+    <w:lsdException w:name="Table Simple 2" w:semiHidden="1" w:unhideWhenUsed="1"/>
+    <w:lsdException w:name="Table Simple 3" w:semiHidden="1" w:unhideWhenUsed="1"/>
+    <w:lsdException w:name="Table Classic 1" w:semiHidden="1" w:unhideWhenUsed="1"/>
+    <w:lsdException w:name="Table Classic 2" w:semiHidden="1" w:unhideWhenUsed="1"/>
+    <w:lsdException w:name="Table Classic 3" w:semiHidden="1" w:unhideWhenUsed="1"/>
+    <w:lsdException w:name="Table Classic 4" w:semiHidden="1" w:unhideWhenUsed="1"/>
+    <w:lsdException w:name="Table Colorful 1" w:semiHidden="1" w:unhideWhenUsed="1"/>
+    <w:lsdException w:name="Table Colorful 2" w:semiHidden="1" w:unhideWhenUsed="1"/>
+    <w:lsdException w:name="Table Colorful 3" w:semiHidden="1" w:unhideWhenUsed="1"/>
+    <w:lsdException w:name="Table Columns 1" w:semiHidden="1" w:unhideWhenUsed="1"/>
+    <w:lsdException w:name="Table Columns 2" w:semiHidden="1" w:unhideWhenUsed="1"/>
+    <w:lsdException w:name="Table Columns 3" w:semiHidden="1" w:unhideWhenUsed="1"/>
+    <w:lsdException w:name="Table Columns 4" w:semiHidden="1" w:unhideWhenUsed="1"/>
+    <w:lsdException w:name="Table Columns 5" w:semiHidden="1" w:unhideWhenUsed="1"/>
+    <w:lsdException w:name="Table Grid 1" w:semiHidden="1" w:unhideWhenUsed="1"/>
+    <w:lsdException w:name="Table Grid 2" w:semiHidden="1" w:unhideWhenUsed="1"/>
+    <w:lsdException w:name="Table Grid 3" w:semiHidden="1" w:unhideWhenUsed="1"/>
+    <w:lsdException w:name="Table Grid 4" w:semiHidden="1" w:unhideWhenUsed="1"/>
+    <w:lsdException w:name="Table Grid 5" w:semiHidden="1" w:unhideWhenUsed="1"/>
+    <w:lsdException w:name="Table Grid 6" w:semiHidden="1" w:unhideWhenUsed="1"/>
+    <w:lsdException w:name="Table Grid 7" w:semiHidden="1" w:unhideWhenUsed="1"/>
+    <w:lsdException w:name="Table Grid 8" w:semiHidden="1" w:unhideWhenUsed="1"/>
+    <w:lsdException w:name="Table List 1" w:semiHidden="1" w:unhideWhenUsed="1"/>
+    <w:lsdException w:name="Table List 2" w:semiHidden="1" w:unhideWhenUsed="1"/>
+    <w:lsdException w:name="Table List 3" w:semiHidden="1" w:unhideWhenUsed="1"/>
+    <w:lsdException w:name="Table List 4" w:semiHidden="1" w:unhideWhenUsed="1"/>
+    <w:lsdException w:name="Table List 5" w:semiHidden="1" w:unhideWhenUsed="1"/>
+    <w:lsdException w:name="Table List 6" w:semiHidden="1" w:unhideWhenUsed="1"/>
+    <w:lsdException w:name="Table List 7" w:semiHidden="1" w:unhideWhenUsed="1"/>
+    <w:lsdException w:name="Table List 8" w:semiHidden="1" w:unhideWhenUsed="1"/>
+    <w:lsdException w:name="Table 3D effects 1" w:semiHidden="1" w:unhideWhenUsed="1"/>
+    <w:lsdException w:name="Table 3D effects 2" w:semiHidden="1" w:unhideWhenUsed="1"/>
+    <w:lsdException w:name="Table 3D effects 3" w:semiHidden="1" w:unhideWhenUsed="1"/>
+    <w:lsdException w:name="Table Contemporary" w:semiHidden="1" w:unhideWhenUsed="1"/>
+    <w:lsdException w:name="Table Elegant" w:semiHidden="1" w:unhideWhenUsed="1"/>
+    <w:lsdException w:name="Table Professional" w:semiHidden="1" w:unhideWhenUsed="1"/>
+    <w:lsdException w:name="Table Subtle 1" w:semiHidden="1" w:unhideWhenUsed="1"/>
+    <w:lsdException w:name="Table Subtle 2" w:semiHidden="1" w:unhideWhenUsed="1"/>
+    <w:lsdException w:name="Table Web 1" w:semiHidden="1" w:unhideWhenUsed="1"/>
+    <w:lsdException w:name="Table Web 2" w:semiHidden="1" w:unhideWhenUsed="1"/>
+    <w:lsdException w:name="Table Web 3" w:semiHidden="1" w:unhideWhenUsed="1"/>
+    <w:lsdException w:name="Balloon Text" w:semiHidden="1" w:unhideWhenUsed="1"/>
+    <w:lsdException w:name="Table Grid" w:uiPriority="39"/>
+    <w:lsdException w:name="Table Theme" w:semiHidden="1" w:unhideWhenUsed="1"/>
+    <w:lsdException w:name="Placeholder Text" w:semiHidden="1"/>
+    <w:lsdException w:name="No Spacing" w:uiPriority="1" w:qFormat="1"/>
+    <w:lsdException w:name="Light Shading" w:uiPriority="60"/>
+    <w:lsdException w:name="Light List" w:uiPriority="61"/>
+    <w:lsdException w:name="Light Grid" w:uiPriority="62"/>
+    <w:lsdException w:name="Medium Shading 1" w:uiPriority="63"/>
+    <w:lsdException w:name="Medium Shading 2" w:uiPriority="64"/>
+    <w:lsdException w:name="Medium List 1" w:uiPriority="65"/>
+    <w:lsdException w:name="Medium List 2" w:uiPriority="66"/>
+    <w:lsdException w:name="Medium Grid 1" w:uiPriority="67"/>
+    <w:lsdException w:name="Medium Grid 2" w:uiPriority="68"/>
+    <w:lsdException w:name="Medium Grid 3" w:uiPriority="69"/>
+    <w:lsdException w:name="Dark List" w:uiPriority="70"/>
+    <w:lsdException w:name="Colorful Shading" w:uiPriority="71"/>
+    <w:lsdException w:name="Colorful List" w:uiPriority="72"/>
+    <w:lsdException w:name="Colorful Grid" w:uiPriority="73"/>
+    <w:lsdException w:name="Light Shading Accent 1" w:uiPriority="60"/>
+    <w:lsdException w:name="Light List Accent 1" w:uiPriority="61"/>
+    <w:lsdException w:name="Light Grid Accent 1" w:uiPriority="62"/>
+    <w:lsdException w:name="Medium Shading 1 Accent 1" w:uiPriority="63"/>
+    <w:lsdException w:name="Medium Shading 2 Accent 1" w:uiPriority="64"/>
+    <w:lsdException w:name="Medium List 1 Accent 1" w:uiPriority="65"/>
+    <w:lsdException w:name="Revision" w:semiHidden="1"/>
+    <w:lsdException w:name="List Paragraph" w:uiPriority="34" w:qFormat="1"/>
+    <w:lsdException w:name="Quote" w:uiPriority="29" w:qFormat="1"/>
+    <w:lsdException w:name="Intense Quote" w:uiPriority="30" w:qFormat="1"/>
+    <w:lsdException w:name="Medium List 2 Accent 1" w:uiPriority="66"/>
+    <w:lsdException w:name="Medium Grid 1 Accent 1" w:uiPriority="67"/>
+    <w:lsdException w:name="Medium Grid 2 Accent 1" w:uiPriority="68"/>
+    <w:lsdException w:name="Medium Grid 3 Accent 1" w:uiPriority="69"/>
+    <w:lsdException w:name="Dark List Accent 1" w:uiPriority="70"/>
+    <w:lsdException w:name="Colorful Shading Accent 1" w:uiPriority="71"/>
+    <w:lsdException w:name="Colorful List Accent 1" w:uiPriority="72"/>
+    <w:lsdException w:name="Colorful Grid Accent 1" w:uiPriority="73"/>
+    <w:lsdException w:name="Light Shading Accent 2" w:uiPriority="60"/>
+    <w:lsdException w:name="Light List Accent 2" w:uiPriority="61"/>
+    <w:lsdException w:name="Light Grid Accent 2" w:uiPriority="62"/>
+    <w:lsdException w:name="Medium Shading 1 Accent 2" w:uiPriority="63"/>
+    <w:lsdException w:name="Medium Shading 2 Accent 2" w:uiPriority="64"/>
+    <w:lsdException w:name="Medium List 1 Accent 2" w:uiPriority="65"/>
+    <w:lsdException w:name="Medium List 2 Accent 2" w:uiPriority="66"/>
+    <w:lsdException w:name="Medium Grid 1 Accent 2" w:uiPriority="67"/>
+    <w:lsdException w:name="Medium Grid 2 Accent 2" w:uiPriority="68"/>
+    <w:lsdException w:name="Medium Grid 3 Accent 2" w:uiPriority="69"/>
+    <w:lsdException w:name="Dark List Accent 2" w:uiPriority="70"/>
+    <w:lsdException w:name="Colorful Shading Accent 2" w:uiPriority="71"/>
+    <w:lsdException w:name="Colorful List Accent 2" w:uiPriority="72"/>
+    <w:lsdException w:name="Colorful Grid Accent 2" w:uiPriority="73"/>
+    <w:lsdException w:name="Light Shading Accent 3" w:uiPriority="60"/>
+    <w:lsdException w:name="Light List Accent 3" w:uiPriority="61"/>
+    <w:lsdException w:name="Light Grid Accent 3" w:uiPriority="62"/>
+    <w:lsdException w:name="Medium Shading 1 Accent 3" w:uiPriority="63"/>
+    <w:lsdException w:name="Medium Shading 2 Accent 3" w:uiPriority="64"/>
+    <w:lsdException w:name="Medium List 1 Accent 3" w:uiPriority="65"/>
+    <w:lsdException w:name="Medium List 2 Accent 3" w:uiPriority="66"/>
+    <w:lsdException w:name="Medium Grid 1 Accent 3" w:uiPriority="67"/>
+    <w:lsdException w:name="Medium Grid 2 Accent 3" w:uiPriority="68"/>
+    <w:lsdException w:name="Medium Grid 3 Accent 3" w:uiPriority="69"/>
+    <w:lsdException w:name="Dark List Accent 3" w:uiPriority="70"/>
+    <w:lsdException w:name="Colorful Shading Accent 3" w:uiPriority="71"/>
+    <w:lsdException w:name="Colorful List Accent 3" w:uiPriority="72"/>
+    <w:lsdException w:name="Colorful Grid Accent 3" w:uiPriority="73"/>
+    <w:lsdException w:name="Light Shading Accent 4" w:uiPriority="60"/>
+    <w:lsdException w:name="Light List Accent 4" w:uiPriority="61"/>
+    <w:lsdException w:name="Light Grid Accent 4" w:uiPriority="62"/>
+    <w:lsdException w:name="Medium Shading 1 Accent 4" w:uiPriority="63"/>
+    <w:lsdException w:name="Medium Shading 2 Accent 4" w:uiPriority="64"/>
+    <w:lsdException w:name="Medium List 1 Accent 4" w:uiPriority="65"/>
+    <w:lsdException w:name="Medium List 2 Accent 4" w:uiPriority="66"/>
+    <w:lsdException w:name="Medium Grid 1 Accent 4" w:uiPriority="67"/>
+    <w:lsdException w:name="Medium Grid 2 Accent 4" w:uiPriority="68"/>
+    <w:lsdException w:name="Medium Grid 3 Accent 4" w:uiPriority="69"/>
+    <w:lsdException w:name="Dark List Accent 4" w:uiPriority="70"/>
+    <w:lsdException w:name="Colorful Shading Accent 4" w:uiPriority="71"/>
+    <w:lsdException w:name="Colorful List Accent 4" w:uiPriority="72"/>
+    <w:lsdException w:name="Colorful Grid Accent 4" w:uiPriority="73"/>
+    <w:lsdException w:name="Light Shading Accent 5" w:uiPriority="60"/>
+    <w:lsdException w:name="Light List Accent 5" w:uiPriority="61"/>
+    <w:lsdException w:name="Light Grid Accent 5" w:uiPriority="62"/>
+    <w:lsdException w:name="Medium Shading 1 Accent 5" w:uiPriority="63"/>
+    <w:lsdException w:name="Medium Shading 2 Accent 5" w:uiPriority="64"/>
+    <w:lsdException w:name="Medium List 1 Accent 5" w:uiPriority="65"/>
+    <w:lsdException w:name="Medium List 2 Accent 5" w:uiPriority="66"/>
+    <w:lsdException w:name="Medium Grid 1 Accent 5" w:uiPriority="67"/>
+    <w:lsdException w:name="Medium Grid 2 Accent 5" w:uiPriority="68"/>
+    <w:lsdException w:name="Medium Grid 3 Accent 5" w:uiPriority="69"/>
+    <w:lsdException w:name="Dark List Accent 5" w:uiPriority="70"/>
+    <w:lsdException w:name="Colorful Shading Accent 5" w:uiPriority="71"/>
+    <w:lsdException w:name="Colorful List Accent 5" w:uiPriority="72"/>
+    <w:lsdException w:name="Colorful Grid Accent 5" w:uiPriority="73"/>
+    <w:lsdException w:name="Light Shading Accent 6" w:uiPriority="60"/>
+    <w:lsdException w:name="Light List Accent 6" w:uiPriority="61"/>
+    <w:lsdException w:name="Light Grid Accent 6" w:uiPriority="62"/>
+    <w:lsdException w:name="Medium Shading 1 Accent 6" w:uiPriority="63"/>
+    <w:lsdException w:name="Medium Shading 2 Accent 6" w:uiPriority="64"/>
+    <w:lsdException w:name="Medium List 1 Accent 6" w:uiPriority="65"/>
+    <w:lsdException w:name="Medium List 2 Accent 6" w:uiPriority="66"/>
+    <w:lsdException w:name="Medium Grid 1 Accent 6" w:uiPriority="67"/>
+    <w:lsdException w:name="Medium Grid 2 Accent 6" w:uiPriority="68"/>
+    <w:lsdException w:name="Medium Grid 3 Accent 6" w:uiPriority="69"/>
+    <w:lsdException w:name="Dark List Accent 6" w:uiPriority="70"/>
+    <w:lsdException w:name="Colorful Shading Accent 6" w:uiPriority="71"/>
+    <w:lsdException w:name="Colorful List Accent 6" w:uiPriority="72"/>
+    <w:lsdException w:name="Colorful Grid Accent 6" w:uiPriority="73"/>
+    <w:lsdException w:name="Subtle Emphasis" w:uiPriority="19" w:qFormat="1"/>
+    <w:lsdException w:name="Intense Emphasis" w:uiPriority="21" w:qFormat="1"/>
+    <w:lsdException w:name="Subtle Reference" w:uiPriority="31" w:qFormat="1"/>
+    <w:lsdException w:name="Intense Reference" w:uiPriority="32" w:qFormat="1"/>
+    <w:lsdException w:name="Book Title" w:uiPriority="33" w:qFormat="1"/>
+    <w:lsdException w:name="Bibliography" w:semiHidden="1" w:uiPriority="37" w:unhideWhenUsed="1"/>
+    <w:lsdException w:name="TOC Heading" w:semiHidden="1" w:uiPriority="39" w:unhideWhenUsed="1" w:qFormat="1"/>
+    <w:lsdException w:name="Plain Table 1" w:uiPriority="41"/>
+    <w:lsdException w:name="Plain Table 2" w:uiPriority="42"/>
+    <w:lsdException w:name="Plain Table 3" w:uiPriority="43"/>
+    <w:lsdException w:name="Plain Table 4" w:uiPriority="44"/>
+    <w:lsdException w:name="Plain Table 5" w:uiPriority="45"/>
+    <w:lsdException w:name="Grid Table Light" w:uiPriority="40"/>
+    <w:lsdException w:name="Grid Table 1 Light" w:uiPriority="46"/>
+    <w:lsdException w:name="Grid Table 2" w:uiPriority="47"/>
+    <w:lsdException w:name="Grid Table 3" w:uiPriority="48"/>
+    <w:lsdException w:name="Grid Table 4" w:uiPriority="49"/>
+    <w:lsdException w:name="Grid Table 5 Dark" w:uiPriority="50"/>
+    <w:lsdException w:name="Grid Table 6 Colorful" w:uiPriority="51"/>
+    <w:lsdException w:name="Grid Table 7 Colorful" w:uiPriority="52"/>
+    <w:lsdException w:name="Grid Table 1 Light Accent 1" w:uiPriority="46"/>
+    <w:lsdException w:name="Grid Table 2 Accent 1" w:uiPriority="47"/>
+    <w:lsdException w:name="Grid Table 3 Accent 1" w:uiPriority="48"/>
+    <w:lsdException w:name="Grid Table 4 Accent 1" w:uiPriority="49"/>
+    <w:lsdException w:name="Grid Table 5 Dark Accent 1" w:uiPriority="50"/>
+    <w:lsdException w:name="Grid Table 6 Colorful Accent 1" w:uiPriority="51"/>
+    <w:lsdException w:name="Grid Table 7 Colorful Accent 1" w:uiPriority="52"/>
+    <w:lsdException w:name="Grid Table 1 Light Accent 2" w:uiPriority="46"/>
+    <w:lsdException w:name="Grid Table 2 Accent 2" w:uiPriority="47"/>
+    <w:lsdException w:name="Grid Table 3 Accent 2" w:uiPriority="48"/>
+    <w:lsdException w:name="Grid Table 4 Accent 2" w:uiPriority="49"/>
+    <w:lsdException w:name="Grid Table 5 Dark Accent 2" w:uiPriority="50"/>
+    <w:lsdException w:name="Grid Table 6 Colorful Accent 2" w:uiPriority="51"/>
+    <w:lsdException w:name="Grid Table 7 Colorful Accent 2" w:uiPriority="52"/>
+    <w:lsdException w:name="Grid Table 1 Light Accent 3" w:uiPriority="46"/>
+    <w:lsdException w:name="Grid Table 2 Accent 3" w:uiPriority="47"/>
+    <w:lsdException w:name="Grid Table 3 Accent 3" w:uiPriority="48"/>
+    <w:lsdException w:name="Grid Table 4 Accent 3" w:uiPriority="49"/>
+    <w:lsdException w:name="Grid Table 5 Dark Accent 3" w:uiPriority="50"/>
+    <w:lsdException w:name="Grid Table 6 Colorful Accent 3" w:uiPriority="51"/>
+    <w:lsdException w:name="Grid Table 7 Colorful Accent 3" w:uiPriority="52"/>
+    <w:lsdException w:name="Grid Table 1 Light Accent 4" w:uiPriority="46"/>
+    <w:lsdException w:name="Grid Table 2 Accent 4" w:uiPriority="47"/>
+    <w:lsdException w:name="Grid Table 3 Accent 4" w:uiPriority="48"/>
+    <w:lsdException w:name="Grid Table 4 Accent 4" w:uiPriority="49"/>
+    <w:lsdException w:name="Grid Table 5 Dark Accent 4" w:uiPriority="50"/>
+    <w:lsdException w:name="Grid Table 6 Colorful Accent 4" w:uiPriority="51"/>
+    <w:lsdException w:name="Grid Table 7 Colorful Accent 4" w:uiPriority="52"/>
+    <w:lsdException w:name="Grid Table 1 Light Accent 5" w:uiPriority="46"/>
+    <w:lsdException w:name="Grid Table 2 Accent 5" w:uiPriority="47"/>
+    <w:lsdException w:name="Grid Table 3 Accent 5" w:uiPriority="48"/>
+    <w:lsdException w:name="Grid Table 4 Accent 5" w:uiPriority="49"/>
+    <w:lsdException w:name="Grid Table 5 Dark Accent 5" w:uiPriority="50"/>
+    <w:lsdException w:name="Grid Table 6 Colorful Accent 5" w:uiPriority="51"/>
+    <w:lsdException w:name="Grid Table 7 Colorful Accent 5" w:uiPriority="52"/>
+    <w:lsdException w:name="Grid Table 1 Light Accent 6" w:uiPriority="46"/>
+    <w:lsdException w:name="Grid Table 2 Accent 6" w:uiPriority="47"/>
+    <w:lsdException w:name="Grid Table 3 Accent 6" w:uiPriority="48"/>
+    <w:lsdException w:name="Grid Table 4 Accent 6" w:uiPriority="49"/>
+    <w:lsdException w:name="Grid Table 5 Dark Accent 6" w:uiPriority="50"/>
+    <w:lsdException w:name="Grid Table 6 Colorful Accent 6" w:uiPriority="51"/>
+    <w:lsdException w:name="Grid Table 7 Colorful Accent 6" w:uiPriority="52"/>
+    <w:lsdException w:name="List Table 1 Light" w:uiPriority="46"/>
+    <w:lsdException w:name="List Table 2" w:uiPriority="47"/>
+    <w:lsdException w:name="List Table 3" w:uiPriority="48"/>
+    <w:lsdException w:name="List Table 4" w:uiPriority="49"/>
+    <w:lsdException w:name="List Table 5 Dark" w:uiPriority="50"/>
+    <w:lsdException w:name="List Table 6 Colorful" w:uiPriority="51"/>
+    <w:lsdException w:name="List Table 7 Colorful" w:uiPriority="52"/>
+    <w:lsdException w:name="List Table 1 Light Accent 1" w:uiPriority="46"/>
+    <w:lsdException w:name="List Table 2 Accent 1" w:uiPriority="47"/>
+    <w:lsdException w:name="List Table 3 Accent 1" w:uiPriority="48"/>
+    <w:lsdException w:name="List Table 4 Accent 1" w:uiPriority="49"/>
+    <w:lsdException w:name="List Table 5 Dark Accent 1" w:uiPriority="50"/>
+    <w:lsdException w:name="List Table 6 Colorful Accent 1" w:uiPriority="51"/>
+    <w:lsdException w:name="List Table 7 Colorful Accent 1" w:uiPriority="52"/>
+    <w:lsdException w:name="List Table 1 Light Accent 2" w:uiPriority="46"/>
+    <w:lsdException w:name="List Table 2 Accent 2" w:uiPriority="47"/>
+    <w:lsdException w:name="List Table 3 Accent 2" w:uiPriority="48"/>
+    <w:lsdException w:name="List Table 4 Accent 2" w:uiPriority="49"/>
+    <w:lsdException w:name="List Table 5 Dark Accent 2" w:uiPriority="50"/>
+    <w:lsdException w:name="List Table 6 Colorful Accent 2" w:uiPriority="51"/>
+    <w:lsdException w:name="List Table 7 Colorful Accent 2" w:uiPriority="52"/>
+    <w:lsdException w:name="List Table 1 Light Accent 3" w:uiPriority="46"/>
+    <w:lsdException w:name="List Table 2 Accent 3" w:uiPriority="47"/>
+    <w:lsdException w:name="List Table 3 Accent 3" w:uiPriority="48"/>
+    <w:lsdException w:name="List Table 4 Accent 3" w:uiPriority="49"/>
+    <w:lsdException w:name="List Table 5 Dark Accent 3" w:uiPriority="50"/>
+    <w:lsdException w:name="List Table 6 Colorful Accent 3" w:uiPriority="51"/>
+    <w:lsdException w:name="List Table 7 Colorful Accent 3" w:uiPriority="52"/>
+    <w:lsdException w:name="List Table 1 Light Accent 4" w:uiPriority="46"/>
+    <w:lsdException w:name="List Table 2 Accent 4" w:uiPriority="47"/>
+    <w:lsdException w:name="List Table 3 Accent 4" w:uiPriority="48"/>
+    <w:lsdException w:name="List Table 4 Accent 4" w:uiPriority="49"/>
+    <w:lsdException w:name="List Table 5 Dark Accent 4" w:uiPriority="50"/>
+    <w:lsdException w:name="List Table 6 Colorful Accent 4" w:uiPriority="51"/>
+    <w:lsdException w:name="List Table 7 Colorful Accent 4" w:uiPriority="52"/>
+    <w:lsdException w:name="List Table 1 Light Accent 5" w:uiPriority="46"/>
+    <w:lsdException w:name="List Table 2 Accent 5" w:uiPriority="47"/>
+    <w:lsdException w:name="List Table 3 Accent 5" w:uiPriority="48"/>
+    <w:lsdException w:name="List Table 4 Accent 5" w:uiPriority="49"/>
+    <w:lsdException w:name="List Table 5 Dark Accent 5" w:uiPriority="50"/>
+    <w:lsdException w:name="List Table 6 Colorful Accent 5" w:uiPriority="51"/>
+    <w:lsdException w:name="List Table 7 Colorful Accent 5" w:uiPriority="52"/>
+    <w:lsdException w:name="List Table 1 Light Accent 6" w:uiPriority="46"/>
+    <w:lsdException w:name="List Table 2 Accent 6" w:uiPriority="47"/>
+    <w:lsdException w:name="List Table 3 Accent 6" w:uiPriority="48"/>
+    <w:lsdException w:name="List Table 4 Accent 6" w:uiPriority="49"/>
+    <w:lsdException w:name="List Table 5 Dark Accent 6" w:uiPriority="50"/>
+    <w:lsdException w:name="List Table 6 Colorful Accent 6" w:uiPriority="51"/>
+    <w:lsdException w:name="List Table 7 Colorful Accent 6" w:uiPriority="52"/>
   </w:latentStyles>
   <w:style w:type="paragraph" w:default="1" w:styleId="Standard">
     <w:name w:val="Normal"/>
@@ -1555,7 +1549,7 @@
   <a:extraClrSchemeLst/>
   <a:extLst>
     <a:ext uri="{05A4C25C-085E-4340-85A3-A5531E510DB2}">
-      <thm15:themeFamily xmlns:thm15="http://schemas.microsoft.com/office/thememl/2012/main" xmlns="" name="Office Theme" id="{62F939B6-93AF-4DB8-9C6B-D6C7DFDC589F}" vid="{4A3C46E8-61CC-4603-A589-7422A47A8E4A}"/>
+      <thm15:themeFamily xmlns:thm15="http://schemas.microsoft.com/office/thememl/2012/main" name="Office Theme" id="{62F939B6-93AF-4DB8-9C6B-D6C7DFDC589F}" vid="{4A3C46E8-61CC-4603-A589-7422A47A8E4A}"/>
     </a:ext>
   </a:extLst>
 </a:theme>
@@ -1566,7 +1560,7 @@
 </file>
 
 <file path=customXml/itemProps1.xml><?xml version="1.0" encoding="utf-8"?>
-<ds:datastoreItem xmlns:ds="http://schemas.openxmlformats.org/officeDocument/2006/customXml" ds:itemID="{5ABE0A33-855B-46DE-9018-47A8B7DD298F}">
+<ds:datastoreItem xmlns:ds="http://schemas.openxmlformats.org/officeDocument/2006/customXml" ds:itemID="{D3A254EB-163E-4702-BE1A-361E8BA902AA}">
   <ds:schemaRefs>
     <ds:schemaRef ds:uri="http://schemas.openxmlformats.org/officeDocument/2006/bibliography"/>
   </ds:schemaRefs>

</xml_diff>

<commit_message>
Add changes made in UNI
</commit_message>
<xml_diff>
--- a/SE1_Aufgabe3/UserStory_UseCase.docx
+++ b/SE1_Aufgabe3/UserStory_UseCase.docx
@@ -6,26 +6,21 @@
       <w:pPr>
         <w:pStyle w:val="Titel"/>
       </w:pPr>
+      <w:r>
+        <w:t>User Story</w:t>
+      </w:r>
+    </w:p>
+    <w:p>
+      <w:r>
+        <w:t>Student kann sich am System anmelden</w:t>
+      </w:r>
       <w:bookmarkStart w:id="0" w:name="_GoBack"/>
-      <w:r>
-        <w:t>User Story</w:t>
-      </w:r>
-    </w:p>
-    <w:bookmarkEnd w:id="0"/>
-    <w:p>
-      <w:r>
-        <w:t>Student kann sich am System anmelden</w:t>
-      </w:r>
+      <w:bookmarkEnd w:id="0"/>
     </w:p>
     <w:p>
       <w:pPr>
         <w:pStyle w:val="Titel"/>
       </w:pPr>
-    </w:p>
-    <w:p>
-      <w:pPr>
-        <w:pStyle w:val="Titel"/>
-      </w:pPr>
       <w:proofErr w:type="spellStart"/>
       <w:r>
         <w:t>Use</w:t>
@@ -57,7 +52,10 @@
         <w:tab/>
       </w:r>
       <w:r>
-        <w:t>Multiple-Choice-Lernkarte</w:t>
+        <w:t>Single</w:t>
+      </w:r>
+      <w:r>
+        <w:t>-Choice-Lernkarte</w:t>
       </w:r>
       <w:r>
         <w:t>n</w:t>
@@ -232,6 +230,7 @@
         </w:rPr>
       </w:pPr>
       <w:bookmarkStart w:id="2" w:name="_Ref404080359"/>
+      <w:bookmarkStart w:id="3" w:name="_Ref404675309"/>
       <w:r>
         <w:rPr>
           <w:highlight w:val="yellow"/>
@@ -252,6 +251,7 @@
         </w:rPr>
         <w:t>IAccountingRegistry</w:t>
       </w:r>
+      <w:bookmarkEnd w:id="3"/>
       <w:proofErr w:type="spellEnd"/>
     </w:p>
     <w:p>
@@ -298,6 +298,7 @@
           <w:numId w:val="2"/>
         </w:numPr>
       </w:pPr>
+      <w:bookmarkStart w:id="4" w:name="_Ref404675380"/>
       <w:r>
         <w:t>Student wählt ein Fach und Frage</w:t>
       </w:r>
@@ -307,6 +308,7 @@
       <w:r>
         <w:t xml:space="preserve"> aus.</w:t>
       </w:r>
+      <w:bookmarkEnd w:id="4"/>
     </w:p>
     <w:p>
       <w:pPr>
@@ -319,6 +321,7 @@
           <w:highlight w:val="yellow"/>
         </w:rPr>
       </w:pPr>
+      <w:bookmarkStart w:id="5" w:name="_Ref404675421"/>
       <w:r>
         <w:rPr>
           <w:highlight w:val="yellow"/>
@@ -336,8 +339,9 @@
         <w:rPr>
           <w:highlight w:val="yellow"/>
         </w:rPr>
-        <w:t>ICardArchive</w:t>
-      </w:r>
+        <w:t>IPruefungControl</w:t>
+      </w:r>
+      <w:bookmarkEnd w:id="5"/>
       <w:proofErr w:type="spellEnd"/>
     </w:p>
     <w:p>
@@ -363,14 +367,14 @@
           <w:highlight w:val="yellow"/>
         </w:rPr>
       </w:pPr>
-      <w:bookmarkStart w:id="3" w:name="_Ref404079976"/>
+      <w:bookmarkStart w:id="6" w:name="_Ref404079976"/>
       <w:r>
         <w:rPr>
           <w:highlight w:val="yellow"/>
         </w:rPr>
         <w:t>System zeigt die nächste Frage an.</w:t>
       </w:r>
-      <w:bookmarkEnd w:id="3"/>
+      <w:bookmarkEnd w:id="6"/>
       <w:r>
         <w:rPr>
           <w:highlight w:val="yellow"/>
@@ -401,6 +405,7 @@
           <w:highlight w:val="yellow"/>
         </w:rPr>
       </w:pPr>
+      <w:bookmarkStart w:id="7" w:name="_Ref404675487"/>
       <w:r>
         <w:rPr>
           <w:highlight w:val="yellow"/>
@@ -418,8 +423,9 @@
         <w:rPr>
           <w:highlight w:val="yellow"/>
         </w:rPr>
-        <w:t>ICardArchive</w:t>
-      </w:r>
+        <w:t>IUebung</w:t>
+      </w:r>
+      <w:bookmarkEnd w:id="7"/>
       <w:proofErr w:type="spellEnd"/>
     </w:p>
     <w:p>
@@ -461,13 +467,7 @@
         <w:rPr>
           <w:highlight w:val="yellow"/>
         </w:rPr>
-        <w:instrText xml:space="preserve"> REF _Ref404079976 \r \h </w:instrText>
-      </w:r>
-      <w:r>
-        <w:rPr>
-          <w:highlight w:val="yellow"/>
-        </w:rPr>
-        <w:instrText xml:space="preserve"> \* MERGEFORMAT </w:instrText>
+        <w:instrText xml:space="preserve"> REF _Ref404079976 \r \h  \* MERGEFORMAT </w:instrText>
       </w:r>
       <w:r>
         <w:rPr>
@@ -497,6 +497,78 @@
           <w:highlight w:val="yellow"/>
         </w:rPr>
         <w:t>.</w:t>
+      </w:r>
+    </w:p>
+    <w:p>
+      <w:pPr>
+        <w:ind w:left="360"/>
+      </w:pPr>
+      <w:r>
+        <w:rPr>
+          <w:rStyle w:val="berschrift1Zchn"/>
+        </w:rPr>
+        <w:t xml:space="preserve"> </w:t>
+      </w:r>
+      <w:r>
+        <w:rPr>
+          <w:rStyle w:val="berschrift1Zchn"/>
+        </w:rPr>
+        <w:t>Fehlerfälle</w:t>
+      </w:r>
+      <w:r>
+        <w:t>:</w:t>
+      </w:r>
+    </w:p>
+    <w:p>
+      <w:pPr>
+        <w:ind w:left="714" w:hanging="357"/>
+      </w:pPr>
+      <w:r>
+        <w:fldChar w:fldCharType="begin"/>
+      </w:r>
+      <w:r>
+        <w:instrText xml:space="preserve"> REF _Ref404080359 \r \h </w:instrText>
+      </w:r>
+      <w:r>
+        <w:fldChar w:fldCharType="separate"/>
+      </w:r>
+      <w:r>
+        <w:t>4</w:t>
+      </w:r>
+      <w:r>
+        <w:fldChar w:fldCharType="end"/>
+      </w:r>
+      <w:r>
+        <w:t>a)</w:t>
+      </w:r>
+      <w:r>
+        <w:t xml:space="preserve"> Das System lehnt die Anmeldung ab. Der Student wird aufgefordert seine Anmeldedaten noch einmal einzugeben. Zurück zu Punkt </w:t>
+      </w:r>
+      <w:r>
+        <w:fldChar w:fldCharType="begin"/>
+      </w:r>
+      <w:r>
+        <w:instrText xml:space="preserve"> REF _Ref404080452 \r \h </w:instrText>
+      </w:r>
+      <w:r>
+        <w:fldChar w:fldCharType="separate"/>
+      </w:r>
+      <w:r>
+        <w:t>2</w:t>
+      </w:r>
+      <w:r>
+        <w:fldChar w:fldCharType="end"/>
+      </w:r>
+      <w:r>
+        <w:t>.</w:t>
+      </w:r>
+    </w:p>
+    <w:p>
+      <w:pPr>
+        <w:pStyle w:val="berschrift1"/>
+      </w:pPr>
+      <w:r>
+        <w:t>Abgedeckte Anforderungen:</w:t>
       </w:r>
     </w:p>
     <w:p>
@@ -504,53 +576,26 @@
         <w:pStyle w:val="Listenabsatz"/>
         <w:numPr>
           <w:ilvl w:val="0"/>
-          <w:numId w:val="2"/>
+          <w:numId w:val="3"/>
         </w:numPr>
-        <w:rPr>
-          <w:highlight w:val="yellow"/>
-        </w:rPr>
-      </w:pPr>
-      <w:r>
-        <w:rPr>
-          <w:highlight w:val="yellow"/>
-        </w:rPr>
-        <w:t>System zeigt Auswertung der Übung an.</w:t>
-      </w:r>
-      <w:r>
-        <w:rPr>
-          <w:highlight w:val="yellow"/>
-        </w:rPr>
-        <w:t xml:space="preserve"> -&gt; </w:t>
-      </w:r>
-      <w:proofErr w:type="spellStart"/>
-      <w:r>
-        <w:rPr>
-          <w:highlight w:val="yellow"/>
-        </w:rPr>
-        <w:t>IPruefungControl</w:t>
-      </w:r>
-      <w:proofErr w:type="spellEnd"/>
-    </w:p>
-    <w:p>
-      <w:r>
-        <w:rPr>
-          <w:rStyle w:val="berschrift1Zchn"/>
-        </w:rPr>
-        <w:t>Fehlerfälle</w:t>
-      </w:r>
-      <w:r>
-        <w:t>:</w:t>
-      </w:r>
-    </w:p>
-    <w:p>
-      <w:pPr>
-        <w:ind w:left="714" w:hanging="357"/>
+      </w:pPr>
+      <w:r>
+        <w:t>Generell: A06 a)</w:t>
+      </w:r>
+    </w:p>
+    <w:p>
+      <w:pPr>
+        <w:pStyle w:val="Listenabsatz"/>
+        <w:numPr>
+          <w:ilvl w:val="0"/>
+          <w:numId w:val="3"/>
+        </w:numPr>
       </w:pPr>
       <w:r>
         <w:fldChar w:fldCharType="begin"/>
       </w:r>
       <w:r>
-        <w:instrText xml:space="preserve"> REF _Ref404080359 \r \h </w:instrText>
+        <w:instrText xml:space="preserve"> REF _Ref404675309 \r \h </w:instrText>
       </w:r>
       <w:r>
         <w:fldChar w:fldCharType="separate"/>
@@ -562,33 +607,84 @@
         <w:fldChar w:fldCharType="end"/>
       </w:r>
       <w:r>
-        <w:t>a)</w:t>
-      </w:r>
-      <w:r>
-        <w:t xml:space="preserve"> Das System lehnt die Anmeldung ab. Der Student wird aufgefordert seine Anmeldedaten noch einmal einzugeben. Zurück zu Punkt </w:t>
-      </w:r>
+        <w:t xml:space="preserve"> -&gt; A21</w:t>
+      </w:r>
+    </w:p>
+    <w:p>
+      <w:pPr>
+        <w:pStyle w:val="Listenabsatz"/>
+        <w:numPr>
+          <w:ilvl w:val="0"/>
+          <w:numId w:val="3"/>
+        </w:numPr>
+      </w:pPr>
       <w:r>
         <w:fldChar w:fldCharType="begin"/>
       </w:r>
       <w:r>
-        <w:instrText xml:space="preserve"> REF _Ref404080452 \r \h </w:instrText>
+        <w:instrText xml:space="preserve"> REF _Ref404675380 \r \h </w:instrText>
       </w:r>
       <w:r>
         <w:fldChar w:fldCharType="separate"/>
       </w:r>
       <w:r>
-        <w:t>2</w:t>
+        <w:t>8</w:t>
       </w:r>
       <w:r>
         <w:fldChar w:fldCharType="end"/>
       </w:r>
       <w:r>
-        <w:t>.</w:t>
+        <w:t xml:space="preserve">, </w:t>
+      </w:r>
+      <w:r>
+        <w:fldChar w:fldCharType="begin"/>
+      </w:r>
+      <w:r>
+        <w:instrText xml:space="preserve"> REF _Ref404675421 \r \h </w:instrText>
+      </w:r>
+      <w:r>
+        <w:fldChar w:fldCharType="separate"/>
+      </w:r>
+      <w:r>
+        <w:t>9</w:t>
+      </w:r>
+      <w:r>
+        <w:fldChar w:fldCharType="end"/>
+      </w:r>
+      <w:r>
+        <w:t xml:space="preserve"> -&gt; A17</w:t>
+      </w:r>
+    </w:p>
+    <w:p>
+      <w:pPr>
+        <w:pStyle w:val="Listenabsatz"/>
+        <w:numPr>
+          <w:ilvl w:val="0"/>
+          <w:numId w:val="3"/>
+        </w:numPr>
+      </w:pPr>
+      <w:r>
+        <w:fldChar w:fldCharType="begin"/>
+      </w:r>
+      <w:r>
+        <w:instrText xml:space="preserve"> REF _Ref404675487 \r \h </w:instrText>
+      </w:r>
+      <w:r>
+        <w:fldChar w:fldCharType="separate"/>
+      </w:r>
+      <w:r>
+        <w:t>13</w:t>
+      </w:r>
+      <w:r>
+        <w:fldChar w:fldCharType="end"/>
+      </w:r>
+      <w:r>
+        <w:t xml:space="preserve"> -&gt; A16, A08</w:t>
       </w:r>
     </w:p>
     <w:sectPr>
       <w:pgSz w:w="11906" w:h="16838"/>
-      <w:pgMar w:top="1417" w:right="1417" w:bottom="1134" w:left="1417" w:header="708" w:footer="708" w:gutter="0"/>
+      <w:pgMar w:top="720" w:right="720" w:bottom="720" w:left="720" w:header="708" w:footer="708" w:gutter="0"/>
       <w:cols w:space="708"/>
       <w:docGrid w:linePitch="360"/>
     </w:sectPr>
@@ -599,6 +695,119 @@
 <file path=word/numbering.xml><?xml version="1.0" encoding="utf-8"?>
 <w:numbering xmlns:wpc="http://schemas.microsoft.com/office/word/2010/wordprocessingCanvas" xmlns:mc="http://schemas.openxmlformats.org/markup-compatibility/2006" xmlns:o="urn:schemas-microsoft-com:office:office" xmlns:r="http://schemas.openxmlformats.org/officeDocument/2006/relationships" xmlns:m="http://schemas.openxmlformats.org/officeDocument/2006/math" xmlns:v="urn:schemas-microsoft-com:vml" xmlns:wp14="http://schemas.microsoft.com/office/word/2010/wordprocessingDrawing" xmlns:wp="http://schemas.openxmlformats.org/drawingml/2006/wordprocessingDrawing" xmlns:w10="urn:schemas-microsoft-com:office:word" xmlns:w="http://schemas.openxmlformats.org/wordprocessingml/2006/main" xmlns:w14="http://schemas.microsoft.com/office/word/2010/wordml" xmlns:w15="http://schemas.microsoft.com/office/word/2012/wordml" xmlns:wpg="http://schemas.microsoft.com/office/word/2010/wordprocessingGroup" xmlns:wpi="http://schemas.microsoft.com/office/word/2010/wordprocessingInk" xmlns:wne="http://schemas.microsoft.com/office/word/2006/wordml" xmlns:wps="http://schemas.microsoft.com/office/word/2010/wordprocessingShape" mc:Ignorable="w14 w15 wp14">
   <w:abstractNum w:abstractNumId="0">
+    <w:nsid w:val="019616EF"/>
+    <w:multiLevelType w:val="hybridMultilevel"/>
+    <w:tmpl w:val="E6443D9A"/>
+    <w:lvl w:ilvl="0" w:tplc="04070001">
+      <w:start w:val="1"/>
+      <w:numFmt w:val="bullet"/>
+      <w:lvlText w:val=""/>
+      <w:lvlJc w:val="left"/>
+      <w:pPr>
+        <w:ind w:left="720" w:hanging="360"/>
+      </w:pPr>
+      <w:rPr>
+        <w:rFonts w:ascii="Symbol" w:hAnsi="Symbol" w:hint="default"/>
+      </w:rPr>
+    </w:lvl>
+    <w:lvl w:ilvl="1" w:tplc="04070003" w:tentative="1">
+      <w:start w:val="1"/>
+      <w:numFmt w:val="bullet"/>
+      <w:lvlText w:val="o"/>
+      <w:lvlJc w:val="left"/>
+      <w:pPr>
+        <w:ind w:left="1440" w:hanging="360"/>
+      </w:pPr>
+      <w:rPr>
+        <w:rFonts w:ascii="Courier New" w:hAnsi="Courier New" w:cs="Courier New" w:hint="default"/>
+      </w:rPr>
+    </w:lvl>
+    <w:lvl w:ilvl="2" w:tplc="04070005" w:tentative="1">
+      <w:start w:val="1"/>
+      <w:numFmt w:val="bullet"/>
+      <w:lvlText w:val=""/>
+      <w:lvlJc w:val="left"/>
+      <w:pPr>
+        <w:ind w:left="2160" w:hanging="360"/>
+      </w:pPr>
+      <w:rPr>
+        <w:rFonts w:ascii="Wingdings" w:hAnsi="Wingdings" w:hint="default"/>
+      </w:rPr>
+    </w:lvl>
+    <w:lvl w:ilvl="3" w:tplc="04070001" w:tentative="1">
+      <w:start w:val="1"/>
+      <w:numFmt w:val="bullet"/>
+      <w:lvlText w:val=""/>
+      <w:lvlJc w:val="left"/>
+      <w:pPr>
+        <w:ind w:left="2880" w:hanging="360"/>
+      </w:pPr>
+      <w:rPr>
+        <w:rFonts w:ascii="Symbol" w:hAnsi="Symbol" w:hint="default"/>
+      </w:rPr>
+    </w:lvl>
+    <w:lvl w:ilvl="4" w:tplc="04070003" w:tentative="1">
+      <w:start w:val="1"/>
+      <w:numFmt w:val="bullet"/>
+      <w:lvlText w:val="o"/>
+      <w:lvlJc w:val="left"/>
+      <w:pPr>
+        <w:ind w:left="3600" w:hanging="360"/>
+      </w:pPr>
+      <w:rPr>
+        <w:rFonts w:ascii="Courier New" w:hAnsi="Courier New" w:cs="Courier New" w:hint="default"/>
+      </w:rPr>
+    </w:lvl>
+    <w:lvl w:ilvl="5" w:tplc="04070005" w:tentative="1">
+      <w:start w:val="1"/>
+      <w:numFmt w:val="bullet"/>
+      <w:lvlText w:val=""/>
+      <w:lvlJc w:val="left"/>
+      <w:pPr>
+        <w:ind w:left="4320" w:hanging="360"/>
+      </w:pPr>
+      <w:rPr>
+        <w:rFonts w:ascii="Wingdings" w:hAnsi="Wingdings" w:hint="default"/>
+      </w:rPr>
+    </w:lvl>
+    <w:lvl w:ilvl="6" w:tplc="04070001" w:tentative="1">
+      <w:start w:val="1"/>
+      <w:numFmt w:val="bullet"/>
+      <w:lvlText w:val=""/>
+      <w:lvlJc w:val="left"/>
+      <w:pPr>
+        <w:ind w:left="5040" w:hanging="360"/>
+      </w:pPr>
+      <w:rPr>
+        <w:rFonts w:ascii="Symbol" w:hAnsi="Symbol" w:hint="default"/>
+      </w:rPr>
+    </w:lvl>
+    <w:lvl w:ilvl="7" w:tplc="04070003" w:tentative="1">
+      <w:start w:val="1"/>
+      <w:numFmt w:val="bullet"/>
+      <w:lvlText w:val="o"/>
+      <w:lvlJc w:val="left"/>
+      <w:pPr>
+        <w:ind w:left="5760" w:hanging="360"/>
+      </w:pPr>
+      <w:rPr>
+        <w:rFonts w:ascii="Courier New" w:hAnsi="Courier New" w:cs="Courier New" w:hint="default"/>
+      </w:rPr>
+    </w:lvl>
+    <w:lvl w:ilvl="8" w:tplc="04070005" w:tentative="1">
+      <w:start w:val="1"/>
+      <w:numFmt w:val="bullet"/>
+      <w:lvlText w:val=""/>
+      <w:lvlJc w:val="left"/>
+      <w:pPr>
+        <w:ind w:left="6480" w:hanging="360"/>
+      </w:pPr>
+      <w:rPr>
+        <w:rFonts w:ascii="Wingdings" w:hAnsi="Wingdings" w:hint="default"/>
+      </w:rPr>
+    </w:lvl>
+  </w:abstractNum>
+  <w:abstractNum w:abstractNumId="1">
     <w:nsid w:val="2DA2571E"/>
     <w:multiLevelType w:val="hybridMultilevel"/>
     <w:tmpl w:val="DB0CFF5C"/>
@@ -687,7 +896,7 @@
       </w:pPr>
     </w:lvl>
   </w:abstractNum>
-  <w:abstractNum w:abstractNumId="1">
+  <w:abstractNum w:abstractNumId="2">
     <w:nsid w:val="4BF959AF"/>
     <w:multiLevelType w:val="hybridMultilevel"/>
     <w:tmpl w:val="C6BE006C"/>
@@ -774,10 +983,13 @@
     </w:lvl>
   </w:abstractNum>
   <w:num w:numId="1">
-    <w:abstractNumId w:val="0"/>
+    <w:abstractNumId w:val="1"/>
   </w:num>
   <w:num w:numId="2">
-    <w:abstractNumId w:val="1"/>
+    <w:abstractNumId w:val="2"/>
+  </w:num>
+  <w:num w:numId="3">
+    <w:abstractNumId w:val="0"/>
   </w:num>
 </w:numbering>
 </file>
@@ -1197,6 +1409,28 @@
       <w:szCs w:val="32"/>
     </w:rPr>
   </w:style>
+  <w:style w:type="paragraph" w:styleId="berschrift2">
+    <w:name w:val="heading 2"/>
+    <w:basedOn w:val="Standard"/>
+    <w:next w:val="Standard"/>
+    <w:link w:val="berschrift2Zchn"/>
+    <w:uiPriority w:val="9"/>
+    <w:unhideWhenUsed/>
+    <w:qFormat/>
+    <w:rsid w:val="00D9413A"/>
+    <w:pPr>
+      <w:keepNext/>
+      <w:keepLines/>
+      <w:spacing w:before="40" w:after="0"/>
+      <w:outlineLvl w:val="1"/>
+    </w:pPr>
+    <w:rPr>
+      <w:rFonts w:asciiTheme="majorHAnsi" w:eastAsiaTheme="majorEastAsia" w:hAnsiTheme="majorHAnsi" w:cstheme="majorBidi"/>
+      <w:color w:val="2E74B5" w:themeColor="accent1" w:themeShade="BF"/>
+      <w:sz w:val="26"/>
+      <w:szCs w:val="26"/>
+    </w:rPr>
+  </w:style>
   <w:style w:type="character" w:default="1" w:styleId="Absatz-Standardschriftart">
     <w:name w:val="Default Paragraph Font"/>
     <w:uiPriority w:val="1"/>
@@ -1289,6 +1523,19 @@
       <w:color w:val="2E74B5" w:themeColor="accent1" w:themeShade="BF"/>
       <w:sz w:val="32"/>
       <w:szCs w:val="32"/>
+    </w:rPr>
+  </w:style>
+  <w:style w:type="character" w:customStyle="1" w:styleId="berschrift2Zchn">
+    <w:name w:val="Überschrift 2 Zchn"/>
+    <w:basedOn w:val="Absatz-Standardschriftart"/>
+    <w:link w:val="berschrift2"/>
+    <w:uiPriority w:val="9"/>
+    <w:rsid w:val="00D9413A"/>
+    <w:rPr>
+      <w:rFonts w:asciiTheme="majorHAnsi" w:eastAsiaTheme="majorEastAsia" w:hAnsiTheme="majorHAnsi" w:cstheme="majorBidi"/>
+      <w:color w:val="2E74B5" w:themeColor="accent1" w:themeShade="BF"/>
+      <w:sz w:val="26"/>
+      <w:szCs w:val="26"/>
     </w:rPr>
   </w:style>
 </w:styles>
@@ -1560,7 +1807,7 @@
 </file>
 
 <file path=customXml/itemProps1.xml><?xml version="1.0" encoding="utf-8"?>
-<ds:datastoreItem xmlns:ds="http://schemas.openxmlformats.org/officeDocument/2006/customXml" ds:itemID="{D3A254EB-163E-4702-BE1A-361E8BA902AA}">
+<ds:datastoreItem xmlns:ds="http://schemas.openxmlformats.org/officeDocument/2006/customXml" ds:itemID="{8BF2DAFC-6B80-4992-B145-25459E8DADEF}">
   <ds:schemaRefs>
     <ds:schemaRef ds:uri="http://schemas.openxmlformats.org/officeDocument/2006/bibliography"/>
   </ds:schemaRefs>

</xml_diff>